<commit_message>
Ned Smith's (ned.smith@intel.com) proposed UML changes from May 5, 2017
The changed Readme.docx describes the new/affected diagrams
</commit_message>
<xml_diff>
--- a/security/Readme.docx
+++ b/security/Readme.docx
@@ -1,6 +1,6 @@
 
 <file path=word/document.xml><?xml version="1.0" encoding="utf-8"?>
-<w:document xmlns:r="http://schemas.openxmlformats.org/officeDocument/2006/relationships" xmlns:wp="http://schemas.openxmlformats.org/drawingml/2006/wordprocessingDrawing" xmlns:w="http://schemas.openxmlformats.org/wordprocessingml/2006/main" xmlns:w10="urn:schemas-microsoft-com:office:word" xmlns:w14="http://schemas.microsoft.com/office/word/2010/wordml" xmlns:wps="http://schemas.microsoft.com/office/word/2010/wordprocessingShape" xmlns:wpg="http://schemas.microsoft.com/office/word/2010/wordprocessingGroup" xmlns:mc="http://schemas.openxmlformats.org/markup-compatibility/2006" xmlns:v="urn:schemas-microsoft-com:vml" xmlns:o="urn:schemas-microsoft-com:office:office" mc:Ignorable="w14">
+<w:document xmlns:wpc="http://schemas.microsoft.com/office/word/2010/wordprocessingCanvas" xmlns:mo="http://schemas.microsoft.com/office/mac/office/2008/main" xmlns:mc="http://schemas.openxmlformats.org/markup-compatibility/2006" xmlns:mv="urn:schemas-microsoft-com:mac:vml" xmlns:o="urn:schemas-microsoft-com:office:office" xmlns:r="http://schemas.openxmlformats.org/officeDocument/2006/relationships" xmlns:m="http://schemas.openxmlformats.org/officeDocument/2006/math" xmlns:v="urn:schemas-microsoft-com:vml" xmlns:wp14="http://schemas.microsoft.com/office/word/2010/wordprocessingDrawing" xmlns:wp="http://schemas.openxmlformats.org/drawingml/2006/wordprocessingDrawing" xmlns:w10="urn:schemas-microsoft-com:office:word" xmlns:w="http://schemas.openxmlformats.org/wordprocessingml/2006/main" xmlns:w14="http://schemas.microsoft.com/office/word/2010/wordml" xmlns:w15="http://schemas.microsoft.com/office/word/2012/wordml" xmlns:wpg="http://schemas.microsoft.com/office/word/2010/wordprocessingGroup" xmlns:wpi="http://schemas.microsoft.com/office/word/2010/wordprocessingInk" xmlns:wne="http://schemas.microsoft.com/office/word/2006/wordml" xmlns:wps="http://schemas.microsoft.com/office/word/2010/wordprocessingShape" mc:Ignorable="w14 w15 wp14">
   <w:body>
     <w:p>
       <w:pPr>
@@ -8,10 +8,6 @@
         <w:spacing w:line="360" w:lineRule="auto"/>
       </w:pPr>
       <w:r>
-        <w:rPr>
-          <w:rtl w:val="0"/>
-          <w:lang w:val="en-US"/>
-        </w:rPr>
         <w:t>Explanation of UML Diagrams</w:t>
       </w:r>
     </w:p>
@@ -22,12 +18,8 @@
           <w:ilvl w:val="0"/>
           <w:numId w:val="1"/>
         </w:numPr>
-        <w:bidi w:val="0"/>
-      </w:pPr>
-      <w:r>
-        <w:rPr>
-          <w:rtl w:val="0"/>
-        </w:rPr>
+      </w:pPr>
+      <w:r>
         <w:t>Overview</w:t>
       </w:r>
     </w:p>
@@ -37,11 +29,10 @@
         <w:spacing w:line="288" w:lineRule="auto"/>
       </w:pPr>
       <w:r>
-        <w:rPr>
-          <w:rtl w:val="0"/>
-          <w:lang w:val="en-US"/>
-        </w:rPr>
-        <w:t>This file describes the various UML sequence diagrams that may be incorporated into OIC specifications. They cover various phases of device lifecycle from initial on-boarding, and provisioning to normal operation. Ongoing credential management sequences show how on-going credential management may occur given a dynamic network.</w:t>
+        <w:t xml:space="preserve">This file describes the various UML sequence diagrams that may be incorporated into OIC specifications. They cover various phases of device lifecycle from initial on-boarding, and provisioning to normal operation. </w:t>
+      </w:r>
+      <w:r>
+        <w:t>Ongoing credential management sequences show how on-going credential management may occur given a dynamic network.</w:t>
       </w:r>
     </w:p>
     <w:p>
@@ -51,209 +42,165 @@
           <w:ilvl w:val="0"/>
           <w:numId w:val="1"/>
         </w:numPr>
-        <w:spacing w:line="360" w:lineRule="auto"/>
-        <w:rPr>
-          <w:lang w:val="en-US"/>
-        </w:rPr>
-      </w:pPr>
-      <w:r>
-        <w:rPr>
-          <w:rtl w:val="0"/>
-          <w:lang w:val="en-US"/>
-        </w:rPr>
+      </w:pPr>
+      <w:r>
         <w:t>Device Commissioning Stage Machine</w:t>
       </w:r>
-      <w:r>
-        <w:drawing>
-          <wp:anchor distT="152400" distB="152400" distL="152400" distR="152400" simplePos="0" relativeHeight="251659264" behindDoc="0" locked="0" layoutInCell="1" allowOverlap="1">
-            <wp:simplePos x="0" y="0"/>
-            <wp:positionH relativeFrom="margin">
-              <wp:posOffset>-6350</wp:posOffset>
-            </wp:positionH>
-            <wp:positionV relativeFrom="line">
-              <wp:posOffset>330200</wp:posOffset>
-            </wp:positionV>
-            <wp:extent cx="5943600" cy="1805940"/>
-            <wp:effectExtent l="0" t="0" r="0" b="0"/>
-            <wp:wrapThrough wrapText="bothSides" distL="152400" distR="152400">
-              <wp:wrapPolygon edited="1">
-                <wp:start x="0" y="0"/>
-                <wp:lineTo x="21600" y="0"/>
-                <wp:lineTo x="21600" y="21600"/>
-                <wp:lineTo x="0" y="21600"/>
-                <wp:lineTo x="0" y="0"/>
-              </wp:wrapPolygon>
-            </wp:wrapThrough>
-            <wp:docPr id="1073741825" name="officeArt object"/>
-            <wp:cNvGraphicFramePr/>
-            <a:graphic xmlns:a="http://schemas.openxmlformats.org/drawingml/2006/main">
-              <a:graphicData uri="http://schemas.openxmlformats.org/drawingml/2006/picture">
-                <pic:pic xmlns:pic="http://schemas.openxmlformats.org/drawingml/2006/picture">
-                  <pic:nvPicPr>
-                    <pic:cNvPr id="1073741825" name="pasted-image.pdf"/>
-                    <pic:cNvPicPr>
-                      <a:picLocks noChangeAspect="1"/>
-                    </pic:cNvPicPr>
-                  </pic:nvPicPr>
-                  <pic:blipFill>
-                    <a:blip r:embed="rId4">
-                      <a:extLst/>
-                    </a:blip>
-                    <a:stretch>
-                      <a:fillRect/>
-                    </a:stretch>
-                  </pic:blipFill>
-                  <pic:spPr>
-                    <a:xfrm>
-                      <a:off x="0" y="0"/>
-                      <a:ext cx="5943600" cy="1805940"/>
-                    </a:xfrm>
-                    <a:prstGeom prst="rect">
-                      <a:avLst/>
-                    </a:prstGeom>
-                    <a:ln w="12700" cap="flat">
-                      <a:noFill/>
-                      <a:miter lim="400000"/>
-                    </a:ln>
-                    <a:effectLst/>
-                  </pic:spPr>
-                </pic:pic>
-              </a:graphicData>
-            </a:graphic>
-          </wp:anchor>
-        </w:drawing>
-      </w:r>
-    </w:p>
-    <w:p>
-      <w:pPr>
-        <w:pStyle w:val="Heading 2"/>
+    </w:p>
+    <w:p>
+      <w:pPr>
+        <w:pStyle w:val="Heading2"/>
         <w:numPr>
           <w:ilvl w:val="1"/>
           <w:numId w:val="1"/>
         </w:numPr>
         <w:spacing w:line="288" w:lineRule="auto"/>
-        <w:rPr>
-          <w:lang w:val="en-US"/>
-        </w:rPr>
-      </w:pPr>
-      <w:r>
-        <w:rPr>
-          <w:rtl w:val="0"/>
-          <w:lang w:val="en-US"/>
-        </w:rPr>
+      </w:pPr>
+      <w:r>
         <w:t xml:space="preserve"> Ready for OTM (RFOTM)</w:t>
       </w:r>
     </w:p>
     <w:p>
       <w:pPr>
         <w:pStyle w:val="Body"/>
-        <w:bidi w:val="0"/>
         <w:ind w:left="720"/>
       </w:pPr>
       <w:r>
-        <w:rPr>
-          <w:rtl w:val="0"/>
-        </w:rPr>
-        <w:t>A device that is ready for owner transfer  will not be owned so that an on-boarding tool will be able to discover these devices and begin the owner transfer method.</w:t>
-      </w:r>
-    </w:p>
-    <w:p>
-      <w:pPr>
-        <w:pStyle w:val="Heading 2"/>
+        <w:t>A device that is ready for owner transfer  will not be owned so that an on-boardin</w:t>
+      </w:r>
+      <w:r>
+        <w:t>g tool will be able to discover these devices and begin the owner transfer method.</w:t>
+      </w:r>
+    </w:p>
+    <w:p>
+      <w:pPr>
+        <w:pStyle w:val="Heading2"/>
         <w:numPr>
           <w:ilvl w:val="1"/>
           <w:numId w:val="1"/>
         </w:numPr>
         <w:spacing w:line="288" w:lineRule="auto"/>
-        <w:rPr>
-          <w:lang w:val="en-US"/>
-        </w:rPr>
-      </w:pPr>
-      <w:r>
-        <w:rPr>
-          <w:rtl w:val="0"/>
-          <w:lang w:val="en-US"/>
-        </w:rPr>
-        <w:t xml:space="preserve"> Ready for Provisioning (RFP)</w:t>
+      </w:pPr>
+      <w:r>
+        <w:t xml:space="preserve"> Ready for Provisioning (RFP</w:t>
+      </w:r>
+      <w:r>
+        <w:t>RO</w:t>
+      </w:r>
+      <w:r>
+        <w:t>)</w:t>
       </w:r>
     </w:p>
     <w:p>
       <w:pPr>
         <w:pStyle w:val="Body"/>
-        <w:bidi w:val="0"/>
         <w:ind w:left="720"/>
       </w:pPr>
       <w:r>
-        <w:rPr>
-          <w:rtl w:val="0"/>
-        </w:rPr>
-        <w:t>A device that is read for provisioning will have successfully competed the owner transfer method and be able to successfully connect to the production network. However it may not be able to interact with peer devices directly without additional provisioning. It will however be able to interact with provisioning services.</w:t>
-      </w:r>
-    </w:p>
-    <w:p>
-      <w:pPr>
-        <w:pStyle w:val="Heading 2"/>
+        <w:t>A device that is read for provisioning will have successfully competed the owner transfer method and be able to successfully connect to the pro</w:t>
+      </w:r>
+      <w:r>
+        <w:t>duction network. However it may not be able to interact with peer devices directly without additional provisioning. It will however be able to interact with provisioning services.</w:t>
+      </w:r>
+    </w:p>
+    <w:p>
+      <w:pPr>
+        <w:pStyle w:val="Heading2"/>
         <w:numPr>
           <w:ilvl w:val="1"/>
           <w:numId w:val="2"/>
         </w:numPr>
         <w:spacing w:line="288" w:lineRule="auto"/>
-        <w:rPr>
-          <w:lang w:val="en-US"/>
-        </w:rPr>
-      </w:pPr>
-      <w:r>
-        <w:rPr>
-          <w:rtl w:val="0"/>
-          <w:lang w:val="en-US"/>
-        </w:rPr>
+      </w:pPr>
+      <w:r>
         <w:t xml:space="preserve"> Ready for Normal Operation (RFNO)</w:t>
       </w:r>
     </w:p>
     <w:p>
       <w:pPr>
         <w:pStyle w:val="Body"/>
-        <w:bidi w:val="0"/>
         <w:ind w:left="720"/>
       </w:pPr>
       <w:r>
-        <w:rPr>
-          <w:rtl w:val="0"/>
-        </w:rPr>
-        <w:t>A device that is ready for normal operation is fully provisioned according to the provisioning service(s) and the device provisioning status reflects this as well.</w:t>
-      </w:r>
-    </w:p>
-    <w:p>
-      <w:pPr>
-        <w:pStyle w:val="Heading 2"/>
+        <w:t>A device that is ready for normal operati</w:t>
+      </w:r>
+      <w:r>
+        <w:t>on is fully provisioned according to the provisioning service(s) and the device provisioning status reflects this as well.</w:t>
+      </w:r>
+    </w:p>
+    <w:p>
+      <w:pPr>
+        <w:pStyle w:val="Heading2"/>
         <w:numPr>
           <w:ilvl w:val="1"/>
           <w:numId w:val="3"/>
         </w:numPr>
         <w:spacing w:line="288" w:lineRule="auto"/>
-        <w:rPr>
-          <w:lang w:val="en-US"/>
-        </w:rPr>
-      </w:pPr>
-      <w:r>
-        <w:rPr>
-          <w:rtl w:val="0"/>
-          <w:lang w:val="en-US"/>
-        </w:rPr>
-        <w:t xml:space="preserve"> On-boarding Reset (OR) </w:t>
+      </w:pPr>
+      <w:r>
+        <w:t xml:space="preserve"> </w:t>
+      </w:r>
+      <w:r>
+        <w:t xml:space="preserve">Soft </w:t>
+      </w:r>
+      <w:r>
+        <w:t>Reset (</w:t>
+      </w:r>
+      <w:r>
+        <w:t>S</w:t>
+      </w:r>
+      <w:r>
+        <w:t xml:space="preserve">RESET) </w:t>
       </w:r>
     </w:p>
     <w:p>
       <w:pPr>
         <w:pStyle w:val="Body"/>
-        <w:bidi w:val="0"/>
         <w:ind w:left="720"/>
       </w:pPr>
       <w:r>
-        <w:rPr>
-          <w:rtl w:val="0"/>
-        </w:rPr>
-        <w:t>The device may be reset at any time causing the device to go through all the previous states before returning to normal operation.</w:t>
+        <w:t>The device may be reset at any time c</w:t>
+      </w:r>
+      <w:r>
+        <w:t>ausing the device to be sanity checked and re-provisioned</w:t>
+      </w:r>
+      <w:r>
+        <w:t>.</w:t>
+      </w:r>
+    </w:p>
+    <w:p>
+      <w:pPr>
+        <w:pStyle w:val="Heading2"/>
+        <w:numPr>
+          <w:ilvl w:val="1"/>
+          <w:numId w:val="3"/>
+        </w:numPr>
+        <w:spacing w:line="288" w:lineRule="auto"/>
+        <w:ind w:left="900" w:hanging="540"/>
+      </w:pPr>
+      <w:r>
+        <w:t>Reset (</w:t>
+      </w:r>
+      <w:r>
+        <w:t>RESET</w:t>
+      </w:r>
+      <w:r>
+        <w:t xml:space="preserve">) </w:t>
+      </w:r>
+    </w:p>
+    <w:p>
+      <w:pPr>
+        <w:pStyle w:val="Body"/>
+        <w:ind w:left="720"/>
+      </w:pPr>
+      <w:r>
+        <w:t xml:space="preserve">The device may be reset at any time causing the device to </w:t>
+      </w:r>
+      <w:r>
+        <w:t>be reset to manufacturer defaults and on boarded as a new device</w:t>
+      </w:r>
+      <w:r>
+        <w:t>.</w:t>
       </w:r>
     </w:p>
     <w:p>
@@ -263,328 +210,335 @@
           <w:ilvl w:val="0"/>
           <w:numId w:val="4"/>
         </w:numPr>
-        <w:spacing w:line="360" w:lineRule="auto"/>
-        <w:rPr>
-          <w:lang w:val="en-US"/>
-        </w:rPr>
-      </w:pPr>
-      <w:r>
-        <w:rPr>
-          <w:rtl w:val="0"/>
-          <w:lang w:val="en-US"/>
-        </w:rPr>
+      </w:pPr>
+      <w:r>
         <w:t>UML Sequence Diagrams</w:t>
       </w:r>
     </w:p>
     <w:p>
       <w:pPr>
         <w:pStyle w:val="Body"/>
-        <w:bidi w:val="0"/>
-      </w:pPr>
-      <w:r>
-        <w:rPr>
-          <w:rtl w:val="0"/>
-        </w:rPr>
-        <w:t>There are several UML sequence diagrams showing specific security resources and properties that may be affected when performing each of the state transitions. This section briefly describes each diagram in the context of the device commissioning state machine.</w:t>
-      </w:r>
-    </w:p>
-    <w:p>
-      <w:pPr>
-        <w:pStyle w:val="Heading 2"/>
+      </w:pPr>
+      <w:r>
+        <w:t>There are several UML sequence diagrams showing specific security resources and properties that may be affected when performing each of the state transitions. This section briefly describes each diagram in the c</w:t>
+      </w:r>
+      <w:r>
+        <w:t>ontext of the device commissioning state machine.</w:t>
+      </w:r>
+    </w:p>
+    <w:p>
+      <w:pPr>
+        <w:pStyle w:val="Heading2"/>
         <w:numPr>
           <w:ilvl w:val="1"/>
           <w:numId w:val="4"/>
         </w:numPr>
         <w:spacing w:line="288" w:lineRule="auto"/>
-        <w:rPr>
-          <w:lang w:val="en-US"/>
-        </w:rPr>
-      </w:pPr>
-      <w:r>
-        <w:rPr>
-          <w:rtl w:val="0"/>
-          <w:lang w:val="en-US"/>
-        </w:rPr>
-        <w:t xml:space="preserve"> RFOTM-RFP</w:t>
+      </w:pPr>
+      <w:r>
+        <w:lastRenderedPageBreak/>
+        <w:t xml:space="preserve"> </w:t>
+      </w:r>
+      <w:r>
+        <w:t>Onboarding</w:t>
       </w:r>
     </w:p>
     <w:p>
       <w:pPr>
         <w:pStyle w:val="Body"/>
-        <w:bidi w:val="0"/>
         <w:ind w:left="720"/>
       </w:pPr>
       <w:r>
         <w:rPr>
-          <w:rtl w:val="0"/>
-        </w:rPr>
-        <w:t>The RFOTM-RFP.txt sequence diagram shows the steps that an on-boarding tool and a new device may perform as part of the initial on-boarding. Within the context of RFOTM processing the device and on-boarding tool may select a specific method for transferring device ownership. Device specific limitations may dictate which OTMs can be supported.</w:t>
-      </w:r>
-    </w:p>
-    <w:p>
-      <w:pPr>
-        <w:pStyle w:val="Body"/>
-        <w:bidi w:val="0"/>
-        <w:ind w:left="720"/>
-      </w:pPr>
-      <w:r>
-        <w:rPr>
-          <w:rtl w:val="0"/>
-        </w:rPr>
-        <w:t>Several sample owner transfer method sequences are captured as well.</w:t>
-      </w:r>
-    </w:p>
-    <w:p>
-      <w:pPr>
-        <w:pStyle w:val="Heading 3"/>
+          <w:b/>
+        </w:rPr>
+        <w:t>OnboardingOverview.txt</w:t>
+      </w:r>
+      <w:r>
+        <w:t xml:space="preserve"> - The onboarding sequence is summarized at a high level. Each phase of onboarding refers to detailed sequence diagram. Onboarding phases are listed here.</w:t>
+      </w:r>
+    </w:p>
+    <w:p>
+      <w:pPr>
+        <w:pStyle w:val="Heading3"/>
         <w:numPr>
           <w:ilvl w:val="2"/>
           <w:numId w:val="4"/>
         </w:numPr>
-        <w:bidi w:val="0"/>
-      </w:pPr>
-      <w:r>
-        <w:rPr>
-          <w:rtl w:val="0"/>
-        </w:rPr>
-        <w:t>DOXM-JW</w:t>
+        <w:rPr>
+          <w:rFonts w:hint="eastAsia"/>
+        </w:rPr>
+      </w:pPr>
+      <w:r>
+        <w:t>Discover New Devices</w:t>
       </w:r>
     </w:p>
     <w:p>
       <w:pPr>
         <w:pStyle w:val="Body"/>
-        <w:bidi w:val="0"/>
         <w:ind w:left="720"/>
       </w:pPr>
       <w:r>
-        <w:rPr>
-          <w:rtl w:val="0"/>
-        </w:rPr>
-        <w:t>Sequence for the "just works" owner transfer method.</w:t>
-      </w:r>
-    </w:p>
-    <w:p>
-      <w:pPr>
-        <w:pStyle w:val="Heading 3"/>
+        <w:t>See RFOTM-DiscoverNewDevices.txt</w:t>
+      </w:r>
+      <w:r>
+        <w:t>.</w:t>
+      </w:r>
+    </w:p>
+    <w:p>
+      <w:pPr>
+        <w:pStyle w:val="Heading3"/>
         <w:numPr>
           <w:ilvl w:val="2"/>
           <w:numId w:val="5"/>
         </w:numPr>
-        <w:bidi w:val="0"/>
-      </w:pPr>
-      <w:r>
-        <w:rPr>
-          <w:rtl w:val="0"/>
-        </w:rPr>
-        <w:t>DOXM-MFGCERT</w:t>
+        <w:rPr>
+          <w:rFonts w:hint="eastAsia"/>
+        </w:rPr>
+      </w:pPr>
+      <w:r>
+        <w:t>Execute Owner Transfer Method</w:t>
       </w:r>
     </w:p>
     <w:p>
       <w:pPr>
         <w:pStyle w:val="Body"/>
-        <w:bidi w:val="0"/>
         <w:ind w:left="720"/>
       </w:pPr>
       <w:r>
-        <w:rPr>
-          <w:rtl w:val="0"/>
-        </w:rPr>
-        <w:t>Sequence for the "manufacturer certificate" owner transfer method.</w:t>
-      </w:r>
-    </w:p>
-    <w:p>
-      <w:pPr>
-        <w:pStyle w:val="Heading 3"/>
+        <w:t>See DOXM-JW.txt, DOXM-MFGCERT.txt, DOXM-RDP.txt and DOXM-VENDORSPECIFIC.txt</w:t>
+      </w:r>
+      <w:r>
+        <w:t>.</w:t>
+      </w:r>
+    </w:p>
+    <w:p>
+      <w:pPr>
+        <w:pStyle w:val="Heading3"/>
         <w:numPr>
           <w:ilvl w:val="2"/>
           <w:numId w:val="6"/>
         </w:numPr>
-        <w:bidi w:val="0"/>
-      </w:pPr>
-      <w:r>
-        <w:rPr>
-          <w:rtl w:val="0"/>
-        </w:rPr>
-        <w:t>DOXM-RDP</w:t>
+        <w:rPr>
+          <w:rFonts w:hint="eastAsia"/>
+        </w:rPr>
+      </w:pPr>
+      <w:r>
+        <w:t>Establish Device Identity</w:t>
       </w:r>
     </w:p>
     <w:p>
       <w:pPr>
         <w:pStyle w:val="Body"/>
-        <w:bidi w:val="0"/>
         <w:ind w:left="720"/>
       </w:pPr>
       <w:r>
-        <w:rPr>
-          <w:rtl w:val="0"/>
-        </w:rPr>
-        <w:t>Sequence for the "random pin" owner transfer method.</w:t>
-      </w:r>
-    </w:p>
-    <w:p>
-      <w:pPr>
-        <w:pStyle w:val="Heading 3"/>
+        <w:t>See RFOTM-</w:t>
+      </w:r>
+      <w:r>
+        <w:t>DeviceIdentity.txt</w:t>
+      </w:r>
+      <w:r>
+        <w:t>.</w:t>
+      </w:r>
+    </w:p>
+    <w:p>
+      <w:pPr>
+        <w:pStyle w:val="Heading3"/>
         <w:numPr>
           <w:ilvl w:val="2"/>
           <w:numId w:val="5"/>
         </w:numPr>
-        <w:bidi w:val="0"/>
-      </w:pPr>
-      <w:r>
-        <w:rPr>
-          <w:rtl w:val="0"/>
-        </w:rPr>
-        <w:t>DOXM-VS</w:t>
+        <w:rPr>
+          <w:rFonts w:hint="eastAsia"/>
+        </w:rPr>
+      </w:pPr>
+      <w:r>
+        <w:t>Es</w:t>
+      </w:r>
+      <w:r>
+        <w:t>tablish Owner Credentials</w:t>
       </w:r>
     </w:p>
     <w:p>
       <w:pPr>
         <w:pStyle w:val="Body"/>
-        <w:bidi w:val="0"/>
         <w:ind w:left="720"/>
       </w:pPr>
       <w:r>
-        <w:rPr>
-          <w:rtl w:val="0"/>
-        </w:rPr>
-        <w:t>Sequence for a vendor specific owner transfer method where the vendor specific details of have been left blank.</w:t>
-      </w:r>
-    </w:p>
-    <w:p>
-      <w:pPr>
-        <w:pStyle w:val="Heading 2"/>
+        <w:t>See RFOTM-EstablishOwnerCreds.txt, RFOTM-</w:t>
+      </w:r>
+      <w:r>
+        <w:t>.</w:t>
+      </w:r>
+      <w:r>
+        <w:t>AsymOwnerCred.txt, RFOTM-SymOwnerCred.txt</w:t>
+      </w:r>
+    </w:p>
+    <w:p>
+      <w:pPr>
+        <w:pStyle w:val="Heading3"/>
+        <w:numPr>
+          <w:ilvl w:val="2"/>
+          <w:numId w:val="5"/>
+        </w:numPr>
+      </w:pPr>
+      <w:r>
+        <w:t>Configure Device Services</w:t>
+      </w:r>
+    </w:p>
+    <w:p>
+      <w:pPr>
+        <w:pStyle w:val="Body"/>
+        <w:ind w:left="720"/>
+      </w:pPr>
+      <w:r>
+        <w:t>See RFOTM-DevSvcs.txt</w:t>
+      </w:r>
+    </w:p>
+    <w:p>
+      <w:pPr>
+        <w:pStyle w:val="Heading3"/>
+        <w:numPr>
+          <w:ilvl w:val="2"/>
+          <w:numId w:val="5"/>
+        </w:numPr>
+      </w:pPr>
+      <w:r>
+        <w:t>Prepare for Peer Interactions</w:t>
+      </w:r>
+    </w:p>
+    <w:p>
+      <w:pPr>
+        <w:pStyle w:val="Body"/>
+        <w:ind w:left="720"/>
+      </w:pPr>
+      <w:r>
+        <w:t>See RFOTM-</w:t>
+      </w:r>
+      <w:r>
+        <w:t>ConfCredsAndAcls</w:t>
+      </w:r>
+      <w:r>
+        <w:t>.txt</w:t>
+      </w:r>
+    </w:p>
+    <w:p>
+      <w:pPr>
+        <w:pStyle w:val="Body"/>
+        <w:ind w:left="720"/>
+      </w:pPr>
+    </w:p>
+    <w:p>
+      <w:pPr>
+        <w:pStyle w:val="Heading2"/>
         <w:numPr>
           <w:ilvl w:val="1"/>
           <w:numId w:val="7"/>
         </w:numPr>
-        <w:spacing w:line="360" w:lineRule="auto"/>
-        <w:rPr>
-          <w:lang w:val="en-US"/>
-        </w:rPr>
-      </w:pPr>
-      <w:r>
-        <w:rPr>
-          <w:rtl w:val="0"/>
-          <w:lang w:val="en-US"/>
-        </w:rPr>
-        <w:t xml:space="preserve"> RFP-RFNO_ClientLed</w:t>
-      </w:r>
-    </w:p>
-    <w:p>
-      <w:pPr>
-        <w:pStyle w:val="Body"/>
-        <w:bidi w:val="0"/>
-        <w:ind w:left="720"/>
-      </w:pPr>
-      <w:r>
-        <w:rPr>
-          <w:rtl w:val="0"/>
-        </w:rPr>
-        <w:t xml:space="preserve">This sequence diagram shows how device provisioning may be achieved given the device is ready for provisioning and transitioning to ready for normal operation. Client directed provisioning means the provisioning service or services drive the provisioning steps. </w:t>
-      </w:r>
-    </w:p>
-    <w:p>
-      <w:pPr>
-        <w:pStyle w:val="Heading 2"/>
+      </w:pPr>
+      <w:r>
+        <w:t xml:space="preserve"> </w:t>
+      </w:r>
+      <w:r>
+        <w:t>Provisioning Examples</w:t>
+      </w:r>
+    </w:p>
+    <w:p>
+      <w:pPr>
+        <w:pStyle w:val="Heading2"/>
         <w:numPr>
-          <w:ilvl w:val="1"/>
+          <w:ilvl w:val="2"/>
           <w:numId w:val="8"/>
         </w:numPr>
-        <w:spacing w:line="360" w:lineRule="auto"/>
-        <w:rPr>
-          <w:lang w:val="en-US"/>
-        </w:rPr>
-      </w:pPr>
-      <w:r>
-        <w:rPr>
-          <w:rtl w:val="0"/>
-          <w:lang w:val="en-US"/>
-        </w:rPr>
-        <w:t xml:space="preserve"> RFP-RFNO_ServerLed</w:t>
+      </w:pPr>
+      <w:r>
+        <w:t xml:space="preserve">Client Directed </w:t>
       </w:r>
     </w:p>
     <w:p>
       <w:pPr>
         <w:pStyle w:val="Body"/>
-        <w:bidi w:val="0"/>
-        <w:ind w:left="720"/>
-      </w:pPr>
-      <w:r>
-        <w:rPr>
-          <w:rtl w:val="0"/>
-        </w:rPr>
-        <w:t>This sequence diagram shows how device provisioning may be achieved given the device is ready for provisioning and transitioning to ready for normal operation. Server directed provisioning means the provisioning service responds to device initiated provisioning requests. This sequence diagram presumes a single client is contacted for all provisioning needs. A single client may host multiple provisioning services defined by the resource model.</w:t>
-      </w:r>
-    </w:p>
-    <w:p>
-      <w:pPr>
-        <w:pStyle w:val="Heading 2"/>
+      </w:pPr>
+      <w:r>
+        <w:t xml:space="preserve">This sequence diagram shows how device provisioning may be achieved given the device is ready for provisioning and transitioning to ready for normal operation. Client directed provisioning means the provisioning service or services drive the provisioning steps. </w:t>
+      </w:r>
+    </w:p>
+    <w:p>
+      <w:pPr>
+        <w:pStyle w:val="Body"/>
+      </w:pPr>
+      <w:r>
+        <w:t>Note: Sequence diagram not updated for OCFv1.0</w:t>
+      </w:r>
+    </w:p>
+    <w:p>
+      <w:pPr>
+        <w:pStyle w:val="Heading2"/>
         <w:numPr>
-          <w:ilvl w:val="1"/>
+          <w:ilvl w:val="2"/>
           <w:numId w:val="8"/>
         </w:numPr>
-        <w:bidi w:val="0"/>
-      </w:pPr>
-      <w:r>
-        <w:rPr>
-          <w:rtl w:val="0"/>
-        </w:rPr>
-        <w:t xml:space="preserve"> RFP-RFNO_ServerLedS</w:t>
+      </w:pPr>
+      <w:r>
+        <w:t>Server Directed using a Single Client</w:t>
       </w:r>
     </w:p>
     <w:p>
       <w:pPr>
         <w:pStyle w:val="Body"/>
-        <w:bidi w:val="0"/>
-        <w:ind w:left="720"/>
-      </w:pPr>
-      <w:r>
-        <w:rPr>
-          <w:rtl w:val="0"/>
-        </w:rPr>
-        <w:t xml:space="preserve">This sequence diagram shows how device provisioning may be achieved given the device is ready for provisioning and transitioning to ready for normal operation. Server directed provisioning means the provisioning service responds to device initiated provisioning requests. This sequence diagram presumes </w:t>
-      </w:r>
-      <w:r>
-        <w:rPr>
-          <w:rtl w:val="0"/>
-        </w:rPr>
-        <w:t xml:space="preserve">multiple </w:t>
-      </w:r>
-      <w:r>
-        <w:rPr>
-          <w:rtl w:val="0"/>
-        </w:rPr>
-        <w:t>client</w:t>
-      </w:r>
-      <w:r>
-        <w:rPr>
-          <w:rtl w:val="0"/>
-        </w:rPr>
-        <w:t>s</w:t>
-      </w:r>
-      <w:r>
-        <w:rPr>
-          <w:rtl w:val="0"/>
-        </w:rPr>
-        <w:t xml:space="preserve"> </w:t>
-      </w:r>
-      <w:r>
-        <w:rPr>
-          <w:rtl w:val="0"/>
-        </w:rPr>
-        <w:t>are</w:t>
-      </w:r>
-      <w:r>
-        <w:rPr>
-          <w:rtl w:val="0"/>
-        </w:rPr>
-        <w:t xml:space="preserve"> contacted for all provisioning needs.</w:t>
-      </w:r>
-      <w:r>
-        <w:rPr>
-          <w:rtl w:val="0"/>
-        </w:rPr>
-        <w:t xml:space="preserve"> Each client specializes in terms of the type of service offered.</w:t>
+      </w:pPr>
+      <w:r>
+        <w:t xml:space="preserve">This sequence diagram shows how device provisioning may be achieved given the device is ready for provisioning and transitioning to ready for normal operation. Server directed </w:t>
+      </w:r>
+      <w:r>
+        <w:t>provisioning means the provisioning service responds to device initiated provisioning requests. This sequence diagram presumes a single client is contacted for all provisioning needs. A single client may host multiple provisioning services defined by the r</w:t>
+      </w:r>
+      <w:r>
+        <w:t>esource model.</w:t>
+      </w:r>
+    </w:p>
+    <w:p>
+      <w:pPr>
+        <w:pStyle w:val="Body"/>
+      </w:pPr>
+      <w:r>
+        <w:t>Note: Sequence diagram not updated for OCFv1.0</w:t>
+      </w:r>
+    </w:p>
+    <w:p>
+      <w:pPr>
+        <w:pStyle w:val="Heading2"/>
+        <w:numPr>
+          <w:ilvl w:val="2"/>
+          <w:numId w:val="8"/>
+        </w:numPr>
+      </w:pPr>
+      <w:r>
+        <w:t xml:space="preserve"> Server Directed using Multiple Clients</w:t>
+      </w:r>
+    </w:p>
+    <w:p>
+      <w:pPr>
+        <w:pStyle w:val="Body"/>
+      </w:pPr>
+      <w:r>
+        <w:t xml:space="preserve">This sequence diagram shows how device provisioning may be achieved given the device is ready for provisioning and transitioning to ready for normal operation. Server directed provisioning means the provisioning service </w:t>
+      </w:r>
+      <w:r>
+        <w:t xml:space="preserve">responds to device initiated provisioning requests. </w:t>
+      </w:r>
+      <w:r>
+        <w:lastRenderedPageBreak/>
+        <w:t>This sequence diagram presumes multiple clients are contacted for all provisioning needs. Each client specializes in terms of the type of service offered.</w:t>
+      </w:r>
+    </w:p>
+    <w:p>
+      <w:pPr>
+        <w:pStyle w:val="Body"/>
+      </w:pPr>
+      <w:r>
+        <w:t>Note: Sequence diagram not updated for OCFv1.0</w:t>
       </w:r>
     </w:p>
     <w:p>
@@ -594,248 +548,261 @@
           <w:ilvl w:val="0"/>
           <w:numId w:val="9"/>
         </w:numPr>
-        <w:bidi w:val="0"/>
-      </w:pPr>
-      <w:r>
-        <w:rPr>
-          <w:rtl w:val="0"/>
-        </w:rPr>
+      </w:pPr>
+      <w:r>
         <w:t>Other Sequence Diagrams</w:t>
       </w:r>
     </w:p>
     <w:p>
       <w:pPr>
-        <w:pStyle w:val="Heading 2"/>
+        <w:pStyle w:val="Heading2"/>
         <w:numPr>
           <w:ilvl w:val="1"/>
           <w:numId w:val="9"/>
         </w:numPr>
-        <w:bidi w:val="0"/>
-      </w:pPr>
-      <w:r>
-        <w:rPr>
-          <w:rtl w:val="0"/>
-        </w:rPr>
-        <w:t xml:space="preserve"> Dynamic Credential Management</w:t>
+      </w:pPr>
+      <w:r>
+        <w:t xml:space="preserve"> Dynamic Credential Manag</w:t>
+      </w:r>
+      <w:r>
+        <w:t>ement</w:t>
       </w:r>
     </w:p>
     <w:p>
       <w:pPr>
         <w:pStyle w:val="Body"/>
-        <w:bidi w:val="0"/>
-        <w:ind w:left="720"/>
-      </w:pPr>
-      <w:r>
-        <w:rPr>
-          <w:rtl w:val="0"/>
-        </w:rPr>
-        <w:t>When a new or guest device enters the domain the other devices it interacts with may need to have credentials provisioned to enable peer to peer interactions. The following sequence diagrams demonstrate how this may be achieved. These operations may take place when the device is in a RFNO state.</w:t>
-      </w:r>
-    </w:p>
-    <w:p>
-      <w:pPr>
-        <w:pStyle w:val="Heading 3"/>
+      </w:pPr>
+      <w:r>
+        <w:t xml:space="preserve">When a new or guest device enters the domain the other devices it interacts with may need to have credentials provisioned to enable peer to peer interactions. The following sequence diagrams demonstrate how this may be achieved. These operations may </w:t>
+      </w:r>
+      <w:r>
+        <w:t>take place when the device is in a RFNO state.</w:t>
+      </w:r>
+    </w:p>
+    <w:p>
+      <w:pPr>
+        <w:pStyle w:val="Heading3"/>
         <w:numPr>
           <w:ilvl w:val="2"/>
           <w:numId w:val="9"/>
         </w:numPr>
-        <w:bidi w:val="0"/>
-      </w:pPr>
-      <w:r>
-        <w:rPr>
-          <w:rtl w:val="0"/>
-        </w:rPr>
+        <w:rPr>
+          <w:rFonts w:hint="eastAsia"/>
+        </w:rPr>
+      </w:pPr>
+      <w:r>
         <w:t xml:space="preserve"> PairwiseKeysCMS</w:t>
       </w:r>
     </w:p>
     <w:p>
       <w:pPr>
         <w:pStyle w:val="Body"/>
-        <w:bidi w:val="0"/>
-        <w:ind w:left="720"/>
-      </w:pPr>
-      <w:r>
-        <w:rPr>
-          <w:rtl w:val="0"/>
-        </w:rPr>
+      </w:pPr>
+      <w:r>
         <w:t xml:space="preserve">This sequence shows how a Credential Management Service may be used to manage pair-wise symmetric keys between two devices </w:t>
       </w:r>
     </w:p>
     <w:p>
       <w:pPr>
-        <w:pStyle w:val="Heading 3"/>
+        <w:pStyle w:val="Body"/>
+      </w:pPr>
+      <w:r>
+        <w:t>Note: Sequence diagram not updated for OCFv1.0</w:t>
+      </w:r>
+    </w:p>
+    <w:p>
+      <w:pPr>
+        <w:pStyle w:val="Heading3"/>
         <w:numPr>
           <w:ilvl w:val="2"/>
           <w:numId w:val="10"/>
         </w:numPr>
-        <w:bidi w:val="0"/>
-      </w:pPr>
-      <w:r>
-        <w:rPr>
-          <w:rtl w:val="0"/>
-        </w:rPr>
+        <w:rPr>
+          <w:rFonts w:hint="eastAsia"/>
+        </w:rPr>
+      </w:pPr>
+      <w:r>
         <w:t xml:space="preserve"> PairwiseKeysDH</w:t>
       </w:r>
     </w:p>
     <w:p>
       <w:pPr>
         <w:pStyle w:val="Body"/>
-        <w:bidi w:val="0"/>
-        <w:ind w:left="720"/>
-      </w:pPr>
-      <w:r>
-        <w:rPr>
-          <w:rtl w:val="0"/>
-        </w:rPr>
-        <w:t>Devices that do not share a common CMS may wish to negotiate pairwise keys directly. T</w:t>
-      </w:r>
-      <w:r>
-        <w:rPr>
-          <w:rtl w:val="0"/>
-        </w:rPr>
-        <w:t>his sequence shows how</w:t>
-      </w:r>
-      <w:r>
-        <w:rPr>
-          <w:rtl w:val="0"/>
-        </w:rPr>
-        <w:t>, in the absence of</w:t>
-      </w:r>
-      <w:r>
-        <w:rPr>
-          <w:rtl w:val="0"/>
-        </w:rPr>
-        <w:t xml:space="preserve"> a Credential Management Service</w:t>
-      </w:r>
-      <w:r>
-        <w:rPr>
-          <w:rtl w:val="0"/>
-        </w:rPr>
-        <w:t>, peer devices may negotiate shared symmetric keys without a CMS.</w:t>
-      </w:r>
-    </w:p>
-    <w:p>
-      <w:pPr>
-        <w:pStyle w:val="Heading 2"/>
-        <w:numPr>
-          <w:ilvl w:val="1"/>
-          <w:numId w:val="11"/>
-        </w:numPr>
-        <w:bidi w:val="0"/>
-      </w:pPr>
-      <w:r>
-        <w:rPr>
-          <w:rtl w:val="0"/>
-        </w:rPr>
+      </w:pPr>
+      <w:r>
+        <w:t>Devices that do not share a common CMS may wish to n</w:t>
+      </w:r>
+      <w:r>
+        <w:t>egotiate pairwise keys directly. This sequence shows how, in the absence of a Credential Management Service, peer devices may negotiate shared symmetric keys without a CMS.</w:t>
+      </w:r>
+    </w:p>
+    <w:p>
+      <w:pPr>
+        <w:pStyle w:val="Body"/>
+      </w:pPr>
+      <w:r>
+        <w:t>Note: Sequence diagram not updated for OCFv1.0</w:t>
+      </w:r>
+    </w:p>
+    <w:p>
+      <w:pPr>
+        <w:pStyle w:val="Body"/>
+      </w:pPr>
+      <w:r>
         <w:t>Key Refresh</w:t>
       </w:r>
     </w:p>
     <w:p>
       <w:pPr>
         <w:pStyle w:val="Body"/>
-        <w:bidi w:val="0"/>
-        <w:ind w:left="720"/>
-      </w:pPr>
-      <w:r>
-        <w:rPr>
-          <w:rtl w:val="0"/>
-        </w:rPr>
-        <w:t>Credentials may have an expiration date specified creating the need for key refresh. The following sequence diagrams show how credential refresh may be achieved using a CMS and a device-to-device approach. These operations may take place when the device is in a RFNO state.</w:t>
-      </w:r>
-    </w:p>
-    <w:p>
-      <w:pPr>
-        <w:pStyle w:val="Heading 3"/>
+      </w:pPr>
+      <w:r>
+        <w:t>Credentials may have an expiration date specified creating the need for</w:t>
+      </w:r>
+      <w:r>
+        <w:t xml:space="preserve"> key refresh. The following sequence diagrams show how credential refresh may be achieved using a CMS and a device-to-device approach. These operations may take place when the device is in a RFNO state.</w:t>
+      </w:r>
+    </w:p>
+    <w:p>
+      <w:pPr>
+        <w:pStyle w:val="Heading3"/>
         <w:numPr>
           <w:ilvl w:val="2"/>
           <w:numId w:val="11"/>
         </w:numPr>
-        <w:bidi w:val="0"/>
-      </w:pPr>
-      <w:r>
-        <w:rPr>
-          <w:rtl w:val="0"/>
-        </w:rPr>
+        <w:rPr>
+          <w:rFonts w:hint="eastAsia"/>
+        </w:rPr>
+      </w:pPr>
+      <w:r>
         <w:t xml:space="preserve"> CMSMediatedRefresh</w:t>
       </w:r>
     </w:p>
     <w:p>
       <w:pPr>
         <w:pStyle w:val="Body"/>
-        <w:bidi w:val="0"/>
-        <w:ind w:left="720"/>
-      </w:pPr>
-      <w:r>
-        <w:rPr>
-          <w:rtl w:val="0"/>
-        </w:rPr>
-        <w:t>When a CMS provisioned credential expires the device may proactively request credential refresh. Normally, this will happen before the credential expires.</w:t>
-      </w:r>
-    </w:p>
-    <w:p>
-      <w:pPr>
-        <w:pStyle w:val="Heading 3"/>
+      </w:pPr>
+      <w:r>
+        <w:t>When a CMS provisioned credential</w:t>
+      </w:r>
+      <w:r>
+        <w:t xml:space="preserve"> expires the device may proactively request credential refresh. Normally, this will happen before the credential expires.</w:t>
+      </w:r>
+    </w:p>
+    <w:p>
+      <w:pPr>
+        <w:pStyle w:val="Body"/>
+      </w:pPr>
+      <w:r>
+        <w:t>Note: Sequence diagram not updated for OCFv1.0</w:t>
+      </w:r>
+    </w:p>
+    <w:p>
+      <w:pPr>
+        <w:pStyle w:val="Heading3"/>
         <w:numPr>
           <w:ilvl w:val="2"/>
           <w:numId w:val="12"/>
         </w:numPr>
-        <w:bidi w:val="0"/>
-      </w:pPr>
-      <w:r>
-        <w:rPr>
-          <w:rtl w:val="0"/>
-        </w:rPr>
+        <w:rPr>
+          <w:rFonts w:hint="eastAsia"/>
+        </w:rPr>
+      </w:pPr>
+      <w:r>
         <w:t>Device-DeviceRefresh</w:t>
       </w:r>
     </w:p>
     <w:p>
       <w:pPr>
         <w:pStyle w:val="Body"/>
-        <w:bidi w:val="0"/>
-        <w:ind w:left="720"/>
-      </w:pPr>
-      <w:r>
-        <w:rPr>
-          <w:rtl w:val="0"/>
-        </w:rPr>
-        <w:t>Devices that do not share a common CMS may agree on an expiration date. They may proactively refresh the credential before that date to ensure continuing ability to securely communicate.</w:t>
-      </w:r>
+      </w:pPr>
+      <w:r>
+        <w:t xml:space="preserve">Devices that do not share a common CMS may agree on an expiration date. They may proactively refresh the </w:t>
+      </w:r>
+      <w:r>
+        <w:t>credential before that date to ensure continuing ability to securely communicate.</w:t>
+      </w:r>
+    </w:p>
+    <w:p>
+      <w:pPr>
+        <w:pStyle w:val="Body"/>
+      </w:pPr>
+      <w:r>
+        <w:t>Note: Sequence diagram not updated for OCFv1.0</w:t>
+      </w:r>
+      <w:bookmarkStart w:id="0" w:name="_GoBack"/>
+      <w:bookmarkEnd w:id="0"/>
     </w:p>
     <w:sectPr>
-      <w:headerReference w:type="default" r:id="rId5"/>
-      <w:footerReference w:type="default" r:id="rId6"/>
-      <w:pgSz w:w="12240" w:h="15840" w:orient="portrait"/>
-      <w:pgMar w:top="1440" w:right="1440" w:bottom="1440" w:left="1440" w:header="720" w:footer="864"/>
-      <w:bidi w:val="0"/>
+      <w:headerReference w:type="default" r:id="rId7"/>
+      <w:footerReference w:type="default" r:id="rId8"/>
+      <w:pgSz w:w="12240" w:h="15840"/>
+      <w:pgMar w:top="1440" w:right="1440" w:bottom="1440" w:left="1440" w:header="720" w:footer="864" w:gutter="0"/>
+      <w:cols w:space="720"/>
     </w:sectPr>
   </w:body>
 </w:document>
 </file>
 
+<file path=word/endnotes.xml><?xml version="1.0" encoding="utf-8"?>
+<w:endnotes xmlns:wpc="http://schemas.microsoft.com/office/word/2010/wordprocessingCanvas" xmlns:mo="http://schemas.microsoft.com/office/mac/office/2008/main" xmlns:mc="http://schemas.openxmlformats.org/markup-compatibility/2006" xmlns:mv="urn:schemas-microsoft-com:mac:vml" xmlns:o="urn:schemas-microsoft-com:office:office" xmlns:r="http://schemas.openxmlformats.org/officeDocument/2006/relationships" xmlns:m="http://schemas.openxmlformats.org/officeDocument/2006/math" xmlns:v="urn:schemas-microsoft-com:vml" xmlns:wp14="http://schemas.microsoft.com/office/word/2010/wordprocessingDrawing" xmlns:wp="http://schemas.openxmlformats.org/drawingml/2006/wordprocessingDrawing" xmlns:w10="urn:schemas-microsoft-com:office:word" xmlns:w="http://schemas.openxmlformats.org/wordprocessingml/2006/main" xmlns:w14="http://schemas.microsoft.com/office/word/2010/wordml" xmlns:w15="http://schemas.microsoft.com/office/word/2012/wordml" xmlns:wpg="http://schemas.microsoft.com/office/word/2010/wordprocessingGroup" xmlns:wpi="http://schemas.microsoft.com/office/word/2010/wordprocessingInk" xmlns:wne="http://schemas.microsoft.com/office/word/2006/wordml" xmlns:wps="http://schemas.microsoft.com/office/word/2010/wordprocessingShape" mc:Ignorable="w14 w15 wp14">
+  <w:endnote w:type="separator" w:id="-1">
+    <w:p>
+      <w:r>
+        <w:separator/>
+      </w:r>
+    </w:p>
+  </w:endnote>
+  <w:endnote w:type="continuationSeparator" w:id="0">
+    <w:p>
+      <w:r>
+        <w:continuationSeparator/>
+      </w:r>
+    </w:p>
+  </w:endnote>
+</w:endnotes>
+</file>
+
 <file path=word/footer1.xml><?xml version="1.0" encoding="utf-8"?>
-<w:ftr xmlns:r="http://schemas.openxmlformats.org/officeDocument/2006/relationships" xmlns:wp="http://schemas.openxmlformats.org/drawingml/2006/wordprocessingDrawing" xmlns:w="http://schemas.openxmlformats.org/wordprocessingml/2006/main" xmlns:w10="urn:schemas-microsoft-com:office:word" xmlns:w14="http://schemas.microsoft.com/office/word/2010/wordml" xmlns:wps="http://schemas.microsoft.com/office/word/2010/wordprocessingShape" xmlns:wpg="http://schemas.microsoft.com/office/word/2010/wordprocessingGroup" xmlns:mc="http://schemas.openxmlformats.org/markup-compatibility/2006" xmlns:v="urn:schemas-microsoft-com:vml" xmlns:o="urn:schemas-microsoft-com:office:office" mc:Ignorable="w14">
-  <w:p>
-    <w:r/>
-  </w:p>
+<w:ftr xmlns:wpc="http://schemas.microsoft.com/office/word/2010/wordprocessingCanvas" xmlns:mo="http://schemas.microsoft.com/office/mac/office/2008/main" xmlns:mc="http://schemas.openxmlformats.org/markup-compatibility/2006" xmlns:mv="urn:schemas-microsoft-com:mac:vml" xmlns:o="urn:schemas-microsoft-com:office:office" xmlns:r="http://schemas.openxmlformats.org/officeDocument/2006/relationships" xmlns:m="http://schemas.openxmlformats.org/officeDocument/2006/math" xmlns:v="urn:schemas-microsoft-com:vml" xmlns:wp14="http://schemas.microsoft.com/office/word/2010/wordprocessingDrawing" xmlns:wp="http://schemas.openxmlformats.org/drawingml/2006/wordprocessingDrawing" xmlns:w10="urn:schemas-microsoft-com:office:word" xmlns:w="http://schemas.openxmlformats.org/wordprocessingml/2006/main" xmlns:w14="http://schemas.microsoft.com/office/word/2010/wordml" xmlns:w15="http://schemas.microsoft.com/office/word/2012/wordml" xmlns:wpg="http://schemas.microsoft.com/office/word/2010/wordprocessingGroup" xmlns:wpi="http://schemas.microsoft.com/office/word/2010/wordprocessingInk" xmlns:wne="http://schemas.microsoft.com/office/word/2006/wordml" xmlns:wps="http://schemas.microsoft.com/office/word/2010/wordprocessingShape" mc:Ignorable="w14 w15 wp14">
+  <w:p/>
 </w:ftr>
 </file>
 
+<file path=word/footnotes.xml><?xml version="1.0" encoding="utf-8"?>
+<w:footnotes xmlns:wpc="http://schemas.microsoft.com/office/word/2010/wordprocessingCanvas" xmlns:mo="http://schemas.microsoft.com/office/mac/office/2008/main" xmlns:mc="http://schemas.openxmlformats.org/markup-compatibility/2006" xmlns:mv="urn:schemas-microsoft-com:mac:vml" xmlns:o="urn:schemas-microsoft-com:office:office" xmlns:r="http://schemas.openxmlformats.org/officeDocument/2006/relationships" xmlns:m="http://schemas.openxmlformats.org/officeDocument/2006/math" xmlns:v="urn:schemas-microsoft-com:vml" xmlns:wp14="http://schemas.microsoft.com/office/word/2010/wordprocessingDrawing" xmlns:wp="http://schemas.openxmlformats.org/drawingml/2006/wordprocessingDrawing" xmlns:w10="urn:schemas-microsoft-com:office:word" xmlns:w="http://schemas.openxmlformats.org/wordprocessingml/2006/main" xmlns:w14="http://schemas.microsoft.com/office/word/2010/wordml" xmlns:w15="http://schemas.microsoft.com/office/word/2012/wordml" xmlns:wpg="http://schemas.microsoft.com/office/word/2010/wordprocessingGroup" xmlns:wpi="http://schemas.microsoft.com/office/word/2010/wordprocessingInk" xmlns:wne="http://schemas.microsoft.com/office/word/2006/wordml" xmlns:wps="http://schemas.microsoft.com/office/word/2010/wordprocessingShape" mc:Ignorable="w14 w15 wp14">
+  <w:footnote w:type="separator" w:id="-1">
+    <w:p>
+      <w:r>
+        <w:separator/>
+      </w:r>
+    </w:p>
+  </w:footnote>
+  <w:footnote w:type="continuationSeparator" w:id="0">
+    <w:p>
+      <w:r>
+        <w:continuationSeparator/>
+      </w:r>
+    </w:p>
+  </w:footnote>
+</w:footnotes>
+</file>
+
 <file path=word/header1.xml><?xml version="1.0" encoding="utf-8"?>
-<w:hdr xmlns:r="http://schemas.openxmlformats.org/officeDocument/2006/relationships" xmlns:wp="http://schemas.openxmlformats.org/drawingml/2006/wordprocessingDrawing" xmlns:w="http://schemas.openxmlformats.org/wordprocessingml/2006/main" xmlns:w10="urn:schemas-microsoft-com:office:word" xmlns:w14="http://schemas.microsoft.com/office/word/2010/wordml" xmlns:wps="http://schemas.microsoft.com/office/word/2010/wordprocessingShape" xmlns:wpg="http://schemas.microsoft.com/office/word/2010/wordprocessingGroup" xmlns:mc="http://schemas.openxmlformats.org/markup-compatibility/2006" xmlns:v="urn:schemas-microsoft-com:vml" xmlns:o="urn:schemas-microsoft-com:office:office" mc:Ignorable="w14">
-  <w:p>
-    <w:r/>
-  </w:p>
+<w:hdr xmlns:wpc="http://schemas.microsoft.com/office/word/2010/wordprocessingCanvas" xmlns:mo="http://schemas.microsoft.com/office/mac/office/2008/main" xmlns:mc="http://schemas.openxmlformats.org/markup-compatibility/2006" xmlns:mv="urn:schemas-microsoft-com:mac:vml" xmlns:o="urn:schemas-microsoft-com:office:office" xmlns:r="http://schemas.openxmlformats.org/officeDocument/2006/relationships" xmlns:m="http://schemas.openxmlformats.org/officeDocument/2006/math" xmlns:v="urn:schemas-microsoft-com:vml" xmlns:wp14="http://schemas.microsoft.com/office/word/2010/wordprocessingDrawing" xmlns:wp="http://schemas.openxmlformats.org/drawingml/2006/wordprocessingDrawing" xmlns:w10="urn:schemas-microsoft-com:office:word" xmlns:w="http://schemas.openxmlformats.org/wordprocessingml/2006/main" xmlns:w14="http://schemas.microsoft.com/office/word/2010/wordml" xmlns:w15="http://schemas.microsoft.com/office/word/2012/wordml" xmlns:wpg="http://schemas.microsoft.com/office/word/2010/wordprocessingGroup" xmlns:wpi="http://schemas.microsoft.com/office/word/2010/wordprocessingInk" xmlns:wne="http://schemas.microsoft.com/office/word/2006/wordml" xmlns:wps="http://schemas.microsoft.com/office/word/2010/wordprocessingShape" mc:Ignorable="w14 w15 wp14">
+  <w:p/>
 </w:hdr>
 </file>
 
 <file path=word/numbering.xml><?xml version="1.0" encoding="utf-8"?>
-<w:numbering xmlns:w="http://schemas.openxmlformats.org/wordprocessingml/2006/main" xmlns:wp="http://schemas.openxmlformats.org/drawingml/2006/wordprocessingDrawing" xmlns:w14="http://schemas.microsoft.com/office/word/2010/wordml" xmlns:r="http://schemas.openxmlformats.org/officeDocument/2006/relationships" xmlns:v="urn:schemas-microsoft-com:vml" xmlns:o="urn:schemas-microsoft-com:office:office">
+<w:numbering xmlns:wpc="http://schemas.microsoft.com/office/word/2010/wordprocessingCanvas" xmlns:mo="http://schemas.microsoft.com/office/mac/office/2008/main" xmlns:mc="http://schemas.openxmlformats.org/markup-compatibility/2006" xmlns:mv="urn:schemas-microsoft-com:mac:vml" xmlns:o="urn:schemas-microsoft-com:office:office" xmlns:r="http://schemas.openxmlformats.org/officeDocument/2006/relationships" xmlns:m="http://schemas.openxmlformats.org/officeDocument/2006/math" xmlns:v="urn:schemas-microsoft-com:vml" xmlns:wp14="http://schemas.microsoft.com/office/word/2010/wordprocessingDrawing" xmlns:wp="http://schemas.openxmlformats.org/drawingml/2006/wordprocessingDrawing" xmlns:w10="urn:schemas-microsoft-com:office:word" xmlns:w="http://schemas.openxmlformats.org/wordprocessingml/2006/main" xmlns:w14="http://schemas.microsoft.com/office/word/2010/wordml" xmlns:w15="http://schemas.microsoft.com/office/word/2012/wordml" xmlns:wpg="http://schemas.microsoft.com/office/word/2010/wordprocessingGroup" xmlns:wpi="http://schemas.microsoft.com/office/word/2010/wordprocessingInk" xmlns:wne="http://schemas.microsoft.com/office/word/2006/wordml" xmlns:wps="http://schemas.microsoft.com/office/word/2010/wordprocessingShape" mc:Ignorable="w14 w15 wp14">
   <w:abstractNum w:abstractNumId="0">
-    <w:multiLevelType w:val="hybridMultilevel"/>
+    <w:nsid w:val="404F4D67"/>
+    <w:multiLevelType w:val="multilevel"/>
+    <w:tmpl w:val="BEF2CA24"/>
     <w:lvl w:ilvl="0">
       <w:start w:val="1"/>
       <w:numFmt w:val="decimal"/>
-      <w:suff w:val="tab"/>
       <w:lvlText w:val="%1."/>
       <w:lvlJc w:val="left"/>
       <w:pPr>
@@ -843,8 +810,8 @@
       </w:pPr>
       <w:rPr>
         <w:rFonts w:hAnsi="Arial Unicode MS"/>
-        <w:b w:val="1"/>
-        <w:bCs w:val="1"/>
+        <w:b/>
+        <w:bCs/>
         <w:caps w:val="0"/>
         <w:smallCaps w:val="0"/>
         <w:strike w:val="0"/>
@@ -863,7 +830,6 @@
     <w:lvl w:ilvl="1">
       <w:start w:val="1"/>
       <w:numFmt w:val="upperLetter"/>
-      <w:suff w:val="tab"/>
       <w:lvlText w:val="%1.%2."/>
       <w:lvlJc w:val="left"/>
       <w:pPr>
@@ -871,8 +837,8 @@
       </w:pPr>
       <w:rPr>
         <w:rFonts w:hAnsi="Arial Unicode MS"/>
-        <w:b w:val="1"/>
-        <w:bCs w:val="1"/>
+        <w:b/>
+        <w:bCs/>
         <w:caps w:val="0"/>
         <w:smallCaps w:val="0"/>
         <w:strike w:val="0"/>
@@ -891,7 +857,6 @@
     <w:lvl w:ilvl="2">
       <w:start w:val="1"/>
       <w:numFmt w:val="upperLetter"/>
-      <w:suff w:val="tab"/>
       <w:lvlText w:val="%1.%2.%3."/>
       <w:lvlJc w:val="left"/>
       <w:pPr>
@@ -899,8 +864,8 @@
       </w:pPr>
       <w:rPr>
         <w:rFonts w:hAnsi="Arial Unicode MS"/>
-        <w:b w:val="1"/>
-        <w:bCs w:val="1"/>
+        <w:b/>
+        <w:bCs/>
         <w:caps w:val="0"/>
         <w:smallCaps w:val="0"/>
         <w:strike w:val="0"/>
@@ -919,7 +884,6 @@
     <w:lvl w:ilvl="3">
       <w:start w:val="1"/>
       <w:numFmt w:val="upperLetter"/>
-      <w:suff w:val="tab"/>
       <w:lvlText w:val="%1.%2.%3.%4."/>
       <w:lvlJc w:val="left"/>
       <w:pPr>
@@ -927,8 +891,8 @@
       </w:pPr>
       <w:rPr>
         <w:rFonts w:hAnsi="Arial Unicode MS"/>
-        <w:b w:val="1"/>
-        <w:bCs w:val="1"/>
+        <w:b/>
+        <w:bCs/>
         <w:caps w:val="0"/>
         <w:smallCaps w:val="0"/>
         <w:strike w:val="0"/>
@@ -947,7 +911,6 @@
     <w:lvl w:ilvl="4">
       <w:start w:val="1"/>
       <w:numFmt w:val="upperLetter"/>
-      <w:suff w:val="tab"/>
       <w:lvlText w:val="%1.%2.%3.%4.%5."/>
       <w:lvlJc w:val="left"/>
       <w:pPr>
@@ -955,8 +918,8 @@
       </w:pPr>
       <w:rPr>
         <w:rFonts w:hAnsi="Arial Unicode MS"/>
-        <w:b w:val="1"/>
-        <w:bCs w:val="1"/>
+        <w:b/>
+        <w:bCs/>
         <w:caps w:val="0"/>
         <w:smallCaps w:val="0"/>
         <w:strike w:val="0"/>
@@ -975,7 +938,6 @@
     <w:lvl w:ilvl="5">
       <w:start w:val="1"/>
       <w:numFmt w:val="upperLetter"/>
-      <w:suff w:val="tab"/>
       <w:lvlText w:val="%1.%2.%3.%4.%5.%6."/>
       <w:lvlJc w:val="left"/>
       <w:pPr>
@@ -983,8 +945,8 @@
       </w:pPr>
       <w:rPr>
         <w:rFonts w:hAnsi="Arial Unicode MS"/>
-        <w:b w:val="1"/>
-        <w:bCs w:val="1"/>
+        <w:b/>
+        <w:bCs/>
         <w:caps w:val="0"/>
         <w:smallCaps w:val="0"/>
         <w:strike w:val="0"/>
@@ -1003,7 +965,6 @@
     <w:lvl w:ilvl="6">
       <w:start w:val="1"/>
       <w:numFmt w:val="upperLetter"/>
-      <w:suff w:val="tab"/>
       <w:lvlText w:val="%1.%2.%3.%4.%5.%6.%7."/>
       <w:lvlJc w:val="left"/>
       <w:pPr>
@@ -1011,8 +972,8 @@
       </w:pPr>
       <w:rPr>
         <w:rFonts w:hAnsi="Arial Unicode MS"/>
-        <w:b w:val="1"/>
-        <w:bCs w:val="1"/>
+        <w:b/>
+        <w:bCs/>
         <w:caps w:val="0"/>
         <w:smallCaps w:val="0"/>
         <w:strike w:val="0"/>
@@ -1031,7 +992,6 @@
     <w:lvl w:ilvl="7">
       <w:start w:val="1"/>
       <w:numFmt w:val="upperLetter"/>
-      <w:suff w:val="tab"/>
       <w:lvlText w:val="%1.%2.%3.%4.%5.%6.%7.%8."/>
       <w:lvlJc w:val="left"/>
       <w:pPr>
@@ -1039,8 +999,8 @@
       </w:pPr>
       <w:rPr>
         <w:rFonts w:hAnsi="Arial Unicode MS"/>
-        <w:b w:val="1"/>
-        <w:bCs w:val="1"/>
+        <w:b/>
+        <w:bCs/>
         <w:caps w:val="0"/>
         <w:smallCaps w:val="0"/>
         <w:strike w:val="0"/>
@@ -1059,7 +1019,6 @@
     <w:lvl w:ilvl="8">
       <w:start w:val="1"/>
       <w:numFmt w:val="upperLetter"/>
-      <w:suff w:val="tab"/>
       <w:lvlText w:val="%1.%2.%3.%4.%5.%6.%7.%8.%9."/>
       <w:lvlJc w:val="left"/>
       <w:pPr>
@@ -1067,8 +1026,8 @@
       </w:pPr>
       <w:rPr>
         <w:rFonts w:hAnsi="Arial Unicode MS"/>
-        <w:b w:val="1"/>
-        <w:bCs w:val="1"/>
+        <w:b/>
+        <w:bCs/>
         <w:caps w:val="0"/>
         <w:smallCaps w:val="0"/>
         <w:strike w:val="0"/>
@@ -1094,7 +1053,6 @@
       <w:lvl w:ilvl="0">
         <w:start w:val="1"/>
         <w:numFmt w:val="decimal"/>
-        <w:suff w:val="tab"/>
         <w:lvlText w:val="%1."/>
         <w:lvlJc w:val="left"/>
         <w:pPr>
@@ -1102,8 +1060,8 @@
         </w:pPr>
         <w:rPr>
           <w:rFonts w:hAnsi="Arial Unicode MS"/>
-          <w:b w:val="1"/>
-          <w:bCs w:val="1"/>
+          <w:b/>
+          <w:bCs/>
           <w:caps w:val="0"/>
           <w:smallCaps w:val="0"/>
           <w:strike w:val="0"/>
@@ -1124,7 +1082,6 @@
       <w:lvl w:ilvl="1">
         <w:start w:val="1"/>
         <w:numFmt w:val="upperLetter"/>
-        <w:suff w:val="tab"/>
         <w:lvlText w:val="%1.%2."/>
         <w:lvlJc w:val="left"/>
         <w:pPr>
@@ -1132,8 +1089,8 @@
         </w:pPr>
         <w:rPr>
           <w:rFonts w:hAnsi="Arial Unicode MS"/>
-          <w:b w:val="1"/>
-          <w:bCs w:val="1"/>
+          <w:b/>
+          <w:bCs/>
           <w:caps w:val="0"/>
           <w:smallCaps w:val="0"/>
           <w:strike w:val="0"/>
@@ -1155,7 +1112,6 @@
       <w:lvl w:ilvl="2">
         <w:start w:val="1"/>
         <w:numFmt w:val="upperLetter"/>
-        <w:suff w:val="tab"/>
         <w:lvlText w:val="%1.%2.%3."/>
         <w:lvlJc w:val="left"/>
         <w:pPr>
@@ -1163,8 +1119,8 @@
         </w:pPr>
         <w:rPr>
           <w:rFonts w:hAnsi="Arial Unicode MS"/>
-          <w:b w:val="1"/>
-          <w:bCs w:val="1"/>
+          <w:b/>
+          <w:bCs/>
           <w:caps w:val="0"/>
           <w:smallCaps w:val="0"/>
           <w:strike w:val="0"/>
@@ -1186,7 +1142,6 @@
       <w:lvl w:ilvl="3">
         <w:start w:val="1"/>
         <w:numFmt w:val="upperLetter"/>
-        <w:suff w:val="tab"/>
         <w:lvlText w:val="%1.%2.%3.%4."/>
         <w:lvlJc w:val="left"/>
         <w:pPr>
@@ -1194,8 +1149,8 @@
         </w:pPr>
         <w:rPr>
           <w:rFonts w:hAnsi="Arial Unicode MS"/>
-          <w:b w:val="1"/>
-          <w:bCs w:val="1"/>
+          <w:b/>
+          <w:bCs/>
           <w:caps w:val="0"/>
           <w:smallCaps w:val="0"/>
           <w:strike w:val="0"/>
@@ -1217,7 +1172,6 @@
       <w:lvl w:ilvl="4">
         <w:start w:val="1"/>
         <w:numFmt w:val="upperLetter"/>
-        <w:suff w:val="tab"/>
         <w:lvlText w:val="%1.%2.%3.%4.%5."/>
         <w:lvlJc w:val="left"/>
         <w:pPr>
@@ -1225,8 +1179,8 @@
         </w:pPr>
         <w:rPr>
           <w:rFonts w:hAnsi="Arial Unicode MS"/>
-          <w:b w:val="1"/>
-          <w:bCs w:val="1"/>
+          <w:b/>
+          <w:bCs/>
           <w:caps w:val="0"/>
           <w:smallCaps w:val="0"/>
           <w:strike w:val="0"/>
@@ -1248,7 +1202,6 @@
       <w:lvl w:ilvl="5">
         <w:start w:val="1"/>
         <w:numFmt w:val="upperLetter"/>
-        <w:suff w:val="tab"/>
         <w:lvlText w:val="%1.%2.%3.%4.%5.%6."/>
         <w:lvlJc w:val="left"/>
         <w:pPr>
@@ -1256,8 +1209,8 @@
         </w:pPr>
         <w:rPr>
           <w:rFonts w:hAnsi="Arial Unicode MS"/>
-          <w:b w:val="1"/>
-          <w:bCs w:val="1"/>
+          <w:b/>
+          <w:bCs/>
           <w:caps w:val="0"/>
           <w:smallCaps w:val="0"/>
           <w:strike w:val="0"/>
@@ -1279,7 +1232,6 @@
       <w:lvl w:ilvl="6">
         <w:start w:val="1"/>
         <w:numFmt w:val="upperLetter"/>
-        <w:suff w:val="tab"/>
         <w:lvlText w:val="%1.%2.%3.%4.%5.%6.%7."/>
         <w:lvlJc w:val="left"/>
         <w:pPr>
@@ -1287,8 +1239,8 @@
         </w:pPr>
         <w:rPr>
           <w:rFonts w:hAnsi="Arial Unicode MS"/>
-          <w:b w:val="1"/>
-          <w:bCs w:val="1"/>
+          <w:b/>
+          <w:bCs/>
           <w:caps w:val="0"/>
           <w:smallCaps w:val="0"/>
           <w:strike w:val="0"/>
@@ -1310,7 +1262,6 @@
       <w:lvl w:ilvl="7">
         <w:start w:val="1"/>
         <w:numFmt w:val="upperLetter"/>
-        <w:suff w:val="tab"/>
         <w:lvlText w:val="%1.%2.%3.%4.%5.%6.%7.%8."/>
         <w:lvlJc w:val="left"/>
         <w:pPr>
@@ -1318,8 +1269,8 @@
         </w:pPr>
         <w:rPr>
           <w:rFonts w:hAnsi="Arial Unicode MS"/>
-          <w:b w:val="1"/>
-          <w:bCs w:val="1"/>
+          <w:b/>
+          <w:bCs/>
           <w:caps w:val="0"/>
           <w:smallCaps w:val="0"/>
           <w:strike w:val="0"/>
@@ -1341,7 +1292,6 @@
       <w:lvl w:ilvl="8">
         <w:start w:val="1"/>
         <w:numFmt w:val="upperLetter"/>
-        <w:suff w:val="tab"/>
         <w:lvlText w:val="%1.%2.%3.%4.%5.%6.%7.%8.%9."/>
         <w:lvlJc w:val="left"/>
         <w:pPr>
@@ -1349,8 +1299,8 @@
         </w:pPr>
         <w:rPr>
           <w:rFonts w:hAnsi="Arial Unicode MS"/>
-          <w:b w:val="1"/>
-          <w:bCs w:val="1"/>
+          <w:b/>
+          <w:bCs/>
           <w:caps w:val="0"/>
           <w:smallCaps w:val="0"/>
           <w:strike w:val="0"/>
@@ -1375,7 +1325,6 @@
       <w:lvl w:ilvl="0">
         <w:start w:val="1"/>
         <w:numFmt w:val="decimal"/>
-        <w:suff w:val="tab"/>
         <w:lvlText w:val="%1."/>
         <w:lvlJc w:val="left"/>
         <w:pPr>
@@ -1383,8 +1332,8 @@
         </w:pPr>
         <w:rPr>
           <w:rFonts w:hAnsi="Arial Unicode MS"/>
-          <w:b w:val="1"/>
-          <w:bCs w:val="1"/>
+          <w:b/>
+          <w:bCs/>
           <w:caps w:val="0"/>
           <w:smallCaps w:val="0"/>
           <w:strike w:val="0"/>
@@ -1405,7 +1354,6 @@
       <w:lvl w:ilvl="1">
         <w:start w:val="1"/>
         <w:numFmt w:val="upperLetter"/>
-        <w:suff w:val="tab"/>
         <w:lvlText w:val="%1.%2."/>
         <w:lvlJc w:val="left"/>
         <w:pPr>
@@ -1413,8 +1361,8 @@
         </w:pPr>
         <w:rPr>
           <w:rFonts w:hAnsi="Arial Unicode MS"/>
-          <w:b w:val="1"/>
-          <w:bCs w:val="1"/>
+          <w:b/>
+          <w:bCs/>
           <w:caps w:val="0"/>
           <w:smallCaps w:val="0"/>
           <w:strike w:val="0"/>
@@ -1436,7 +1384,6 @@
       <w:lvl w:ilvl="2">
         <w:start w:val="1"/>
         <w:numFmt w:val="upperLetter"/>
-        <w:suff w:val="tab"/>
         <w:lvlText w:val="%1.%2.%3."/>
         <w:lvlJc w:val="left"/>
         <w:pPr>
@@ -1444,8 +1391,8 @@
         </w:pPr>
         <w:rPr>
           <w:rFonts w:hAnsi="Arial Unicode MS"/>
-          <w:b w:val="1"/>
-          <w:bCs w:val="1"/>
+          <w:b/>
+          <w:bCs/>
           <w:caps w:val="0"/>
           <w:smallCaps w:val="0"/>
           <w:strike w:val="0"/>
@@ -1467,7 +1414,6 @@
       <w:lvl w:ilvl="3">
         <w:start w:val="1"/>
         <w:numFmt w:val="upperLetter"/>
-        <w:suff w:val="tab"/>
         <w:lvlText w:val="%1.%2.%3.%4."/>
         <w:lvlJc w:val="left"/>
         <w:pPr>
@@ -1475,8 +1421,8 @@
         </w:pPr>
         <w:rPr>
           <w:rFonts w:hAnsi="Arial Unicode MS"/>
-          <w:b w:val="1"/>
-          <w:bCs w:val="1"/>
+          <w:b/>
+          <w:bCs/>
           <w:caps w:val="0"/>
           <w:smallCaps w:val="0"/>
           <w:strike w:val="0"/>
@@ -1498,7 +1444,6 @@
       <w:lvl w:ilvl="4">
         <w:start w:val="1"/>
         <w:numFmt w:val="upperLetter"/>
-        <w:suff w:val="tab"/>
         <w:lvlText w:val="%1.%2.%3.%4.%5."/>
         <w:lvlJc w:val="left"/>
         <w:pPr>
@@ -1506,8 +1451,8 @@
         </w:pPr>
         <w:rPr>
           <w:rFonts w:hAnsi="Arial Unicode MS"/>
-          <w:b w:val="1"/>
-          <w:bCs w:val="1"/>
+          <w:b/>
+          <w:bCs/>
           <w:caps w:val="0"/>
           <w:smallCaps w:val="0"/>
           <w:strike w:val="0"/>
@@ -1529,7 +1474,6 @@
       <w:lvl w:ilvl="5">
         <w:start w:val="1"/>
         <w:numFmt w:val="upperLetter"/>
-        <w:suff w:val="tab"/>
         <w:lvlText w:val="%1.%2.%3.%4.%5.%6."/>
         <w:lvlJc w:val="left"/>
         <w:pPr>
@@ -1537,8 +1481,8 @@
         </w:pPr>
         <w:rPr>
           <w:rFonts w:hAnsi="Arial Unicode MS"/>
-          <w:b w:val="1"/>
-          <w:bCs w:val="1"/>
+          <w:b/>
+          <w:bCs/>
           <w:caps w:val="0"/>
           <w:smallCaps w:val="0"/>
           <w:strike w:val="0"/>
@@ -1560,7 +1504,6 @@
       <w:lvl w:ilvl="6">
         <w:start w:val="1"/>
         <w:numFmt w:val="upperLetter"/>
-        <w:suff w:val="tab"/>
         <w:lvlText w:val="%1.%2.%3.%4.%5.%6.%7."/>
         <w:lvlJc w:val="left"/>
         <w:pPr>
@@ -1568,8 +1511,8 @@
         </w:pPr>
         <w:rPr>
           <w:rFonts w:hAnsi="Arial Unicode MS"/>
-          <w:b w:val="1"/>
-          <w:bCs w:val="1"/>
+          <w:b/>
+          <w:bCs/>
           <w:caps w:val="0"/>
           <w:smallCaps w:val="0"/>
           <w:strike w:val="0"/>
@@ -1591,7 +1534,6 @@
       <w:lvl w:ilvl="7">
         <w:start w:val="1"/>
         <w:numFmt w:val="upperLetter"/>
-        <w:suff w:val="tab"/>
         <w:lvlText w:val="%1.%2.%3.%4.%5.%6.%7.%8."/>
         <w:lvlJc w:val="left"/>
         <w:pPr>
@@ -1599,8 +1541,8 @@
         </w:pPr>
         <w:rPr>
           <w:rFonts w:hAnsi="Arial Unicode MS"/>
-          <w:b w:val="1"/>
-          <w:bCs w:val="1"/>
+          <w:b/>
+          <w:bCs/>
           <w:caps w:val="0"/>
           <w:smallCaps w:val="0"/>
           <w:strike w:val="0"/>
@@ -1622,7 +1564,6 @@
       <w:lvl w:ilvl="8">
         <w:start w:val="1"/>
         <w:numFmt w:val="upperLetter"/>
-        <w:suff w:val="tab"/>
         <w:lvlText w:val="%1.%2.%3.%4.%5.%6.%7.%8.%9."/>
         <w:lvlJc w:val="left"/>
         <w:pPr>
@@ -1630,8 +1571,8 @@
         </w:pPr>
         <w:rPr>
           <w:rFonts w:hAnsi="Arial Unicode MS"/>
-          <w:b w:val="1"/>
-          <w:bCs w:val="1"/>
+          <w:b/>
+          <w:bCs/>
           <w:caps w:val="0"/>
           <w:smallCaps w:val="0"/>
           <w:strike w:val="0"/>
@@ -1656,7 +1597,6 @@
       <w:lvl w:ilvl="0">
         <w:start w:val="1"/>
         <w:numFmt w:val="decimal"/>
-        <w:suff w:val="tab"/>
         <w:lvlText w:val="%1."/>
         <w:lvlJc w:val="left"/>
         <w:pPr>
@@ -1664,8 +1604,8 @@
         </w:pPr>
         <w:rPr>
           <w:rFonts w:hAnsi="Arial Unicode MS"/>
-          <w:b w:val="1"/>
-          <w:bCs w:val="1"/>
+          <w:b/>
+          <w:bCs/>
           <w:caps w:val="0"/>
           <w:smallCaps w:val="0"/>
           <w:strike w:val="0"/>
@@ -1686,7 +1626,6 @@
       <w:lvl w:ilvl="1">
         <w:start w:val="1"/>
         <w:numFmt w:val="upperLetter"/>
-        <w:suff w:val="tab"/>
         <w:lvlText w:val="%1.%2."/>
         <w:lvlJc w:val="left"/>
         <w:pPr>
@@ -1694,8 +1633,8 @@
         </w:pPr>
         <w:rPr>
           <w:rFonts w:hAnsi="Arial Unicode MS"/>
-          <w:b w:val="1"/>
-          <w:bCs w:val="1"/>
+          <w:b/>
+          <w:bCs/>
           <w:caps w:val="0"/>
           <w:smallCaps w:val="0"/>
           <w:strike w:val="0"/>
@@ -1717,7 +1656,6 @@
       <w:lvl w:ilvl="2">
         <w:start w:val="1"/>
         <w:numFmt w:val="decimal"/>
-        <w:suff w:val="tab"/>
         <w:lvlText w:val="%1.%2.(%3)"/>
         <w:lvlJc w:val="left"/>
         <w:pPr>
@@ -1746,7 +1684,6 @@
       <w:lvl w:ilvl="3">
         <w:start w:val="1"/>
         <w:numFmt w:val="decimal"/>
-        <w:suff w:val="tab"/>
         <w:lvlText w:val="%1.%2.(%3)(%4)"/>
         <w:lvlJc w:val="left"/>
         <w:pPr>
@@ -1775,7 +1712,6 @@
       <w:lvl w:ilvl="4">
         <w:start w:val="1"/>
         <w:numFmt w:val="decimal"/>
-        <w:suff w:val="tab"/>
         <w:lvlText w:val="%1.%2.(%3)(%4)(%5)"/>
         <w:lvlJc w:val="left"/>
         <w:pPr>
@@ -1804,7 +1740,6 @@
       <w:lvl w:ilvl="5">
         <w:start w:val="1"/>
         <w:numFmt w:val="decimal"/>
-        <w:suff w:val="tab"/>
         <w:lvlText w:val="%1.%2.(%3)(%4)(%5)(%6)"/>
         <w:lvlJc w:val="left"/>
         <w:pPr>
@@ -1833,7 +1768,6 @@
       <w:lvl w:ilvl="6">
         <w:start w:val="1"/>
         <w:numFmt w:val="decimal"/>
-        <w:suff w:val="tab"/>
         <w:lvlText w:val="%1.%2.(%3)(%4)(%5)(%6)(%7)"/>
         <w:lvlJc w:val="left"/>
         <w:pPr>
@@ -1862,7 +1796,6 @@
       <w:lvl w:ilvl="7">
         <w:start w:val="1"/>
         <w:numFmt w:val="decimal"/>
-        <w:suff w:val="tab"/>
         <w:lvlText w:val="%1.%2.(%3)(%4)(%5)(%6)(%7)(%8)"/>
         <w:lvlJc w:val="left"/>
         <w:pPr>
@@ -1891,7 +1824,6 @@
       <w:lvl w:ilvl="8">
         <w:start w:val="1"/>
         <w:numFmt w:val="decimal"/>
-        <w:suff w:val="tab"/>
         <w:lvlText w:val="%1.%2.(%3)(%4)(%5)(%6)(%7)(%8)(%9)"/>
         <w:lvlJc w:val="left"/>
         <w:pPr>
@@ -1923,7 +1855,6 @@
       <w:lvl w:ilvl="0">
         <w:start w:val="1"/>
         <w:numFmt w:val="decimal"/>
-        <w:suff w:val="tab"/>
         <w:lvlText w:val="%1."/>
         <w:lvlJc w:val="left"/>
         <w:pPr>
@@ -1931,8 +1862,8 @@
         </w:pPr>
         <w:rPr>
           <w:rFonts w:hAnsi="Arial Unicode MS"/>
-          <w:b w:val="1"/>
-          <w:bCs w:val="1"/>
+          <w:b/>
+          <w:bCs/>
           <w:caps w:val="0"/>
           <w:smallCaps w:val="0"/>
           <w:strike w:val="0"/>
@@ -1953,7 +1884,6 @@
       <w:lvl w:ilvl="1">
         <w:start w:val="1"/>
         <w:numFmt w:val="upperLetter"/>
-        <w:suff w:val="tab"/>
         <w:lvlText w:val="%1.%2."/>
         <w:lvlJc w:val="left"/>
         <w:pPr>
@@ -1961,8 +1891,8 @@
         </w:pPr>
         <w:rPr>
           <w:rFonts w:hAnsi="Arial Unicode MS"/>
-          <w:b w:val="1"/>
-          <w:bCs w:val="1"/>
+          <w:b/>
+          <w:bCs/>
           <w:caps w:val="0"/>
           <w:smallCaps w:val="0"/>
           <w:strike w:val="0"/>
@@ -1984,7 +1914,6 @@
       <w:lvl w:ilvl="2">
         <w:start w:val="1"/>
         <w:numFmt w:val="decimal"/>
-        <w:suff w:val="tab"/>
         <w:lvlText w:val="%1.%2.(%3)"/>
         <w:lvlJc w:val="left"/>
         <w:pPr>
@@ -2013,7 +1942,6 @@
       <w:lvl w:ilvl="3">
         <w:start w:val="1"/>
         <w:numFmt w:val="decimal"/>
-        <w:suff w:val="tab"/>
         <w:lvlText w:val="%1.%2.(%3)(%4)"/>
         <w:lvlJc w:val="left"/>
         <w:pPr>
@@ -2042,7 +1970,6 @@
       <w:lvl w:ilvl="4">
         <w:start w:val="1"/>
         <w:numFmt w:val="decimal"/>
-        <w:suff w:val="tab"/>
         <w:lvlText w:val="%1.%2.(%3)(%4)(%5)"/>
         <w:lvlJc w:val="left"/>
         <w:pPr>
@@ -2071,7 +1998,6 @@
       <w:lvl w:ilvl="5">
         <w:start w:val="1"/>
         <w:numFmt w:val="decimal"/>
-        <w:suff w:val="tab"/>
         <w:lvlText w:val="%1.%2.(%3)(%4)(%5)(%6)"/>
         <w:lvlJc w:val="left"/>
         <w:pPr>
@@ -2100,7 +2026,6 @@
       <w:lvl w:ilvl="6">
         <w:start w:val="1"/>
         <w:numFmt w:val="decimal"/>
-        <w:suff w:val="tab"/>
         <w:lvlText w:val="%1.%2.(%3)(%4)(%5)(%6)(%7)"/>
         <w:lvlJc w:val="left"/>
         <w:pPr>
@@ -2129,7 +2054,6 @@
       <w:lvl w:ilvl="7">
         <w:start w:val="1"/>
         <w:numFmt w:val="decimal"/>
-        <w:suff w:val="tab"/>
         <w:lvlText w:val="%1.%2.(%3)(%4)(%5)(%6)(%7)(%8)"/>
         <w:lvlJc w:val="left"/>
         <w:pPr>
@@ -2158,7 +2082,6 @@
       <w:lvl w:ilvl="8">
         <w:start w:val="1"/>
         <w:numFmt w:val="decimal"/>
-        <w:suff w:val="tab"/>
         <w:lvlText w:val="%1.%2.(%3)(%4)(%5)(%6)(%7)(%8)(%9)"/>
         <w:lvlJc w:val="left"/>
         <w:pPr>
@@ -2190,7 +2113,6 @@
       <w:lvl w:ilvl="0">
         <w:start w:val="1"/>
         <w:numFmt w:val="decimal"/>
-        <w:suff w:val="tab"/>
         <w:lvlText w:val="%1."/>
         <w:lvlJc w:val="left"/>
         <w:pPr>
@@ -2198,8 +2120,8 @@
         </w:pPr>
         <w:rPr>
           <w:rFonts w:hAnsi="Arial Unicode MS"/>
-          <w:b w:val="1"/>
-          <w:bCs w:val="1"/>
+          <w:b/>
+          <w:bCs/>
           <w:caps w:val="0"/>
           <w:smallCaps w:val="0"/>
           <w:strike w:val="0"/>
@@ -2220,7 +2142,6 @@
       <w:lvl w:ilvl="1">
         <w:start w:val="1"/>
         <w:numFmt w:val="upperLetter"/>
-        <w:suff w:val="tab"/>
         <w:lvlText w:val="%1.%2."/>
         <w:lvlJc w:val="left"/>
         <w:pPr>
@@ -2228,8 +2149,8 @@
         </w:pPr>
         <w:rPr>
           <w:rFonts w:hAnsi="Arial Unicode MS"/>
-          <w:b w:val="1"/>
-          <w:bCs w:val="1"/>
+          <w:b/>
+          <w:bCs/>
           <w:caps w:val="0"/>
           <w:smallCaps w:val="0"/>
           <w:strike w:val="0"/>
@@ -2251,7 +2172,6 @@
       <w:lvl w:ilvl="2">
         <w:start w:val="1"/>
         <w:numFmt w:val="decimal"/>
-        <w:suff w:val="tab"/>
         <w:lvlText w:val="%1.%2.(%3)"/>
         <w:lvlJc w:val="left"/>
         <w:pPr>
@@ -2280,7 +2200,6 @@
       <w:lvl w:ilvl="3">
         <w:start w:val="1"/>
         <w:numFmt w:val="decimal"/>
-        <w:suff w:val="tab"/>
         <w:lvlText w:val="%1.%2.(%3)(%4)"/>
         <w:lvlJc w:val="left"/>
         <w:pPr>
@@ -2309,7 +2228,6 @@
       <w:lvl w:ilvl="4">
         <w:start w:val="1"/>
         <w:numFmt w:val="decimal"/>
-        <w:suff w:val="tab"/>
         <w:lvlText w:val="%1.%2.(%3)(%4)(%5)"/>
         <w:lvlJc w:val="left"/>
         <w:pPr>
@@ -2338,7 +2256,6 @@
       <w:lvl w:ilvl="5">
         <w:start w:val="1"/>
         <w:numFmt w:val="decimal"/>
-        <w:suff w:val="tab"/>
         <w:lvlText w:val="%1.%2.(%3)(%4)(%5)(%6)"/>
         <w:lvlJc w:val="left"/>
         <w:pPr>
@@ -2367,7 +2284,6 @@
       <w:lvl w:ilvl="6">
         <w:start w:val="1"/>
         <w:numFmt w:val="decimal"/>
-        <w:suff w:val="tab"/>
         <w:lvlText w:val="%1.%2.(%3)(%4)(%5)(%6)(%7)"/>
         <w:lvlJc w:val="left"/>
         <w:pPr>
@@ -2396,7 +2312,6 @@
       <w:lvl w:ilvl="7">
         <w:start w:val="1"/>
         <w:numFmt w:val="decimal"/>
-        <w:suff w:val="tab"/>
         <w:lvlText w:val="%1.%2.(%3)(%4)(%5)(%6)(%7)(%8)"/>
         <w:lvlJc w:val="left"/>
         <w:pPr>
@@ -2425,7 +2340,6 @@
       <w:lvl w:ilvl="8">
         <w:start w:val="1"/>
         <w:numFmt w:val="decimal"/>
-        <w:suff w:val="tab"/>
         <w:lvlText w:val="%1.%2.(%3)(%4)(%5)(%6)(%7)(%8)(%9)"/>
         <w:lvlJc w:val="left"/>
         <w:pPr>
@@ -2457,7 +2371,6 @@
       <w:lvl w:ilvl="0">
         <w:start w:val="1"/>
         <w:numFmt w:val="decimal"/>
-        <w:suff w:val="tab"/>
         <w:lvlText w:val="%1."/>
         <w:lvlJc w:val="left"/>
         <w:pPr>
@@ -2465,8 +2378,8 @@
         </w:pPr>
         <w:rPr>
           <w:rFonts w:hAnsi="Arial Unicode MS"/>
-          <w:b w:val="1"/>
-          <w:bCs w:val="1"/>
+          <w:b/>
+          <w:bCs/>
           <w:caps w:val="0"/>
           <w:smallCaps w:val="0"/>
           <w:strike w:val="0"/>
@@ -2487,7 +2400,6 @@
       <w:lvl w:ilvl="1">
         <w:start w:val="1"/>
         <w:numFmt w:val="upperLetter"/>
-        <w:suff w:val="tab"/>
         <w:lvlText w:val="%1.%2."/>
         <w:lvlJc w:val="left"/>
         <w:pPr>
@@ -2495,8 +2407,8 @@
         </w:pPr>
         <w:rPr>
           <w:rFonts w:hAnsi="Arial Unicode MS"/>
-          <w:b w:val="1"/>
-          <w:bCs w:val="1"/>
+          <w:b/>
+          <w:bCs/>
           <w:caps w:val="0"/>
           <w:smallCaps w:val="0"/>
           <w:strike w:val="0"/>
@@ -2518,7 +2430,6 @@
       <w:lvl w:ilvl="2">
         <w:start w:val="1"/>
         <w:numFmt w:val="upperLetter"/>
-        <w:suff w:val="tab"/>
         <w:lvlText w:val="%1.%2.%3."/>
         <w:lvlJc w:val="left"/>
         <w:pPr>
@@ -2526,8 +2437,8 @@
         </w:pPr>
         <w:rPr>
           <w:rFonts w:hAnsi="Arial Unicode MS"/>
-          <w:b w:val="1"/>
-          <w:bCs w:val="1"/>
+          <w:b/>
+          <w:bCs/>
           <w:caps w:val="0"/>
           <w:smallCaps w:val="0"/>
           <w:strike w:val="0"/>
@@ -2549,7 +2460,6 @@
       <w:lvl w:ilvl="3">
         <w:start w:val="1"/>
         <w:numFmt w:val="upperLetter"/>
-        <w:suff w:val="tab"/>
         <w:lvlText w:val="%1.%2.%3.%4."/>
         <w:lvlJc w:val="left"/>
         <w:pPr>
@@ -2557,8 +2467,8 @@
         </w:pPr>
         <w:rPr>
           <w:rFonts w:hAnsi="Arial Unicode MS"/>
-          <w:b w:val="1"/>
-          <w:bCs w:val="1"/>
+          <w:b/>
+          <w:bCs/>
           <w:caps w:val="0"/>
           <w:smallCaps w:val="0"/>
           <w:strike w:val="0"/>
@@ -2580,7 +2490,6 @@
       <w:lvl w:ilvl="4">
         <w:start w:val="1"/>
         <w:numFmt w:val="upperLetter"/>
-        <w:suff w:val="tab"/>
         <w:lvlText w:val="%1.%2.%3.%4.%5."/>
         <w:lvlJc w:val="left"/>
         <w:pPr>
@@ -2588,8 +2497,8 @@
         </w:pPr>
         <w:rPr>
           <w:rFonts w:hAnsi="Arial Unicode MS"/>
-          <w:b w:val="1"/>
-          <w:bCs w:val="1"/>
+          <w:b/>
+          <w:bCs/>
           <w:caps w:val="0"/>
           <w:smallCaps w:val="0"/>
           <w:strike w:val="0"/>
@@ -2611,7 +2520,6 @@
       <w:lvl w:ilvl="5">
         <w:start w:val="1"/>
         <w:numFmt w:val="upperLetter"/>
-        <w:suff w:val="tab"/>
         <w:lvlText w:val="%1.%2.%3.%4.%5.%6."/>
         <w:lvlJc w:val="left"/>
         <w:pPr>
@@ -2619,8 +2527,8 @@
         </w:pPr>
         <w:rPr>
           <w:rFonts w:hAnsi="Arial Unicode MS"/>
-          <w:b w:val="1"/>
-          <w:bCs w:val="1"/>
+          <w:b/>
+          <w:bCs/>
           <w:caps w:val="0"/>
           <w:smallCaps w:val="0"/>
           <w:strike w:val="0"/>
@@ -2642,7 +2550,6 @@
       <w:lvl w:ilvl="6">
         <w:start w:val="1"/>
         <w:numFmt w:val="upperLetter"/>
-        <w:suff w:val="tab"/>
         <w:lvlText w:val="%1.%2.%3.%4.%5.%6.%7."/>
         <w:lvlJc w:val="left"/>
         <w:pPr>
@@ -2650,8 +2557,8 @@
         </w:pPr>
         <w:rPr>
           <w:rFonts w:hAnsi="Arial Unicode MS"/>
-          <w:b w:val="1"/>
-          <w:bCs w:val="1"/>
+          <w:b/>
+          <w:bCs/>
           <w:caps w:val="0"/>
           <w:smallCaps w:val="0"/>
           <w:strike w:val="0"/>
@@ -2673,7 +2580,6 @@
       <w:lvl w:ilvl="7">
         <w:start w:val="1"/>
         <w:numFmt w:val="upperLetter"/>
-        <w:suff w:val="tab"/>
         <w:lvlText w:val="%1.%2.%3.%4.%5.%6.%7.%8."/>
         <w:lvlJc w:val="left"/>
         <w:pPr>
@@ -2681,8 +2587,8 @@
         </w:pPr>
         <w:rPr>
           <w:rFonts w:hAnsi="Arial Unicode MS"/>
-          <w:b w:val="1"/>
-          <w:bCs w:val="1"/>
+          <w:b/>
+          <w:bCs/>
           <w:caps w:val="0"/>
           <w:smallCaps w:val="0"/>
           <w:strike w:val="0"/>
@@ -2704,7 +2610,6 @@
       <w:lvl w:ilvl="8">
         <w:start w:val="1"/>
         <w:numFmt w:val="upperLetter"/>
-        <w:suff w:val="tab"/>
         <w:lvlText w:val="%1.%2.%3.%4.%5.%6.%7.%8.%9."/>
         <w:lvlJc w:val="left"/>
         <w:pPr>
@@ -2712,8 +2617,8 @@
         </w:pPr>
         <w:rPr>
           <w:rFonts w:hAnsi="Arial Unicode MS"/>
-          <w:b w:val="1"/>
-          <w:bCs w:val="1"/>
+          <w:b/>
+          <w:bCs/>
           <w:caps w:val="0"/>
           <w:smallCaps w:val="0"/>
           <w:strike w:val="0"/>
@@ -2738,7 +2643,6 @@
       <w:lvl w:ilvl="0">
         <w:start w:val="1"/>
         <w:numFmt w:val="decimal"/>
-        <w:suff w:val="tab"/>
         <w:lvlText w:val="%1."/>
         <w:lvlJc w:val="left"/>
         <w:pPr>
@@ -2746,8 +2650,8 @@
         </w:pPr>
         <w:rPr>
           <w:rFonts w:hAnsi="Arial Unicode MS"/>
-          <w:b w:val="1"/>
-          <w:bCs w:val="1"/>
+          <w:b/>
+          <w:bCs/>
           <w:caps w:val="0"/>
           <w:smallCaps w:val="0"/>
           <w:strike w:val="0"/>
@@ -2768,7 +2672,6 @@
       <w:lvl w:ilvl="1">
         <w:start w:val="1"/>
         <w:numFmt w:val="upperLetter"/>
-        <w:suff w:val="tab"/>
         <w:lvlText w:val="%1.%2."/>
         <w:lvlJc w:val="left"/>
         <w:pPr>
@@ -2776,8 +2679,8 @@
         </w:pPr>
         <w:rPr>
           <w:rFonts w:hAnsi="Arial Unicode MS"/>
-          <w:b w:val="1"/>
-          <w:bCs w:val="1"/>
+          <w:b/>
+          <w:bCs/>
           <w:caps w:val="0"/>
           <w:smallCaps w:val="0"/>
           <w:strike w:val="0"/>
@@ -2799,7 +2702,6 @@
       <w:lvl w:ilvl="2">
         <w:start w:val="1"/>
         <w:numFmt w:val="upperLetter"/>
-        <w:suff w:val="tab"/>
         <w:lvlText w:val="%1.%2.%3."/>
         <w:lvlJc w:val="left"/>
         <w:pPr>
@@ -2807,8 +2709,8 @@
         </w:pPr>
         <w:rPr>
           <w:rFonts w:hAnsi="Arial Unicode MS"/>
-          <w:b w:val="1"/>
-          <w:bCs w:val="1"/>
+          <w:b/>
+          <w:bCs/>
           <w:caps w:val="0"/>
           <w:smallCaps w:val="0"/>
           <w:strike w:val="0"/>
@@ -2830,7 +2732,6 @@
       <w:lvl w:ilvl="3">
         <w:start w:val="1"/>
         <w:numFmt w:val="upperLetter"/>
-        <w:suff w:val="tab"/>
         <w:lvlText w:val="%1.%2.%3.%4."/>
         <w:lvlJc w:val="left"/>
         <w:pPr>
@@ -2838,8 +2739,8 @@
         </w:pPr>
         <w:rPr>
           <w:rFonts w:hAnsi="Arial Unicode MS"/>
-          <w:b w:val="1"/>
-          <w:bCs w:val="1"/>
+          <w:b/>
+          <w:bCs/>
           <w:caps w:val="0"/>
           <w:smallCaps w:val="0"/>
           <w:strike w:val="0"/>
@@ -2861,7 +2762,6 @@
       <w:lvl w:ilvl="4">
         <w:start w:val="1"/>
         <w:numFmt w:val="upperLetter"/>
-        <w:suff w:val="tab"/>
         <w:lvlText w:val="%1.%2.%3.%4.%5."/>
         <w:lvlJc w:val="left"/>
         <w:pPr>
@@ -2869,8 +2769,8 @@
         </w:pPr>
         <w:rPr>
           <w:rFonts w:hAnsi="Arial Unicode MS"/>
-          <w:b w:val="1"/>
-          <w:bCs w:val="1"/>
+          <w:b/>
+          <w:bCs/>
           <w:caps w:val="0"/>
           <w:smallCaps w:val="0"/>
           <w:strike w:val="0"/>
@@ -2892,7 +2792,6 @@
       <w:lvl w:ilvl="5">
         <w:start w:val="1"/>
         <w:numFmt w:val="upperLetter"/>
-        <w:suff w:val="tab"/>
         <w:lvlText w:val="%1.%2.%3.%4.%5.%6."/>
         <w:lvlJc w:val="left"/>
         <w:pPr>
@@ -2900,8 +2799,8 @@
         </w:pPr>
         <w:rPr>
           <w:rFonts w:hAnsi="Arial Unicode MS"/>
-          <w:b w:val="1"/>
-          <w:bCs w:val="1"/>
+          <w:b/>
+          <w:bCs/>
           <w:caps w:val="0"/>
           <w:smallCaps w:val="0"/>
           <w:strike w:val="0"/>
@@ -2923,7 +2822,6 @@
       <w:lvl w:ilvl="6">
         <w:start w:val="1"/>
         <w:numFmt w:val="upperLetter"/>
-        <w:suff w:val="tab"/>
         <w:lvlText w:val="%1.%2.%3.%4.%5.%6.%7."/>
         <w:lvlJc w:val="left"/>
         <w:pPr>
@@ -2931,8 +2829,8 @@
         </w:pPr>
         <w:rPr>
           <w:rFonts w:hAnsi="Arial Unicode MS"/>
-          <w:b w:val="1"/>
-          <w:bCs w:val="1"/>
+          <w:b/>
+          <w:bCs/>
           <w:caps w:val="0"/>
           <w:smallCaps w:val="0"/>
           <w:strike w:val="0"/>
@@ -2954,7 +2852,6 @@
       <w:lvl w:ilvl="7">
         <w:start w:val="1"/>
         <w:numFmt w:val="upperLetter"/>
-        <w:suff w:val="tab"/>
         <w:lvlText w:val="%1.%2.%3.%4.%5.%6.%7.%8."/>
         <w:lvlJc w:val="left"/>
         <w:pPr>
@@ -2962,8 +2859,8 @@
         </w:pPr>
         <w:rPr>
           <w:rFonts w:hAnsi="Arial Unicode MS"/>
-          <w:b w:val="1"/>
-          <w:bCs w:val="1"/>
+          <w:b/>
+          <w:bCs/>
           <w:caps w:val="0"/>
           <w:smallCaps w:val="0"/>
           <w:strike w:val="0"/>
@@ -2985,7 +2882,6 @@
       <w:lvl w:ilvl="8">
         <w:start w:val="1"/>
         <w:numFmt w:val="upperLetter"/>
-        <w:suff w:val="tab"/>
         <w:lvlText w:val="%1.%2.%3.%4.%5.%6.%7.%8.%9."/>
         <w:lvlJc w:val="left"/>
         <w:pPr>
@@ -2993,8 +2889,8 @@
         </w:pPr>
         <w:rPr>
           <w:rFonts w:hAnsi="Arial Unicode MS"/>
-          <w:b w:val="1"/>
-          <w:bCs w:val="1"/>
+          <w:b/>
+          <w:bCs/>
           <w:caps w:val="0"/>
           <w:smallCaps w:val="0"/>
           <w:strike w:val="0"/>
@@ -3019,7 +2915,6 @@
       <w:lvl w:ilvl="0">
         <w:start w:val="1"/>
         <w:numFmt w:val="decimal"/>
-        <w:suff w:val="tab"/>
         <w:lvlText w:val="%1."/>
         <w:lvlJc w:val="left"/>
         <w:pPr>
@@ -3027,8 +2922,8 @@
         </w:pPr>
         <w:rPr>
           <w:rFonts w:hAnsi="Arial Unicode MS"/>
-          <w:b w:val="1"/>
-          <w:bCs w:val="1"/>
+          <w:b/>
+          <w:bCs/>
           <w:caps w:val="0"/>
           <w:smallCaps w:val="0"/>
           <w:strike w:val="0"/>
@@ -3050,7 +2945,6 @@
       <w:lvl w:ilvl="1">
         <w:start w:val="1"/>
         <w:numFmt w:val="upperLetter"/>
-        <w:suff w:val="tab"/>
         <w:lvlText w:val="%1.%2."/>
         <w:lvlJc w:val="left"/>
         <w:pPr>
@@ -3058,8 +2952,8 @@
         </w:pPr>
         <w:rPr>
           <w:rFonts w:hAnsi="Arial Unicode MS"/>
-          <w:b w:val="1"/>
-          <w:bCs w:val="1"/>
+          <w:b/>
+          <w:bCs/>
           <w:caps w:val="0"/>
           <w:smallCaps w:val="0"/>
           <w:strike w:val="0"/>
@@ -3081,7 +2975,6 @@
       <w:lvl w:ilvl="2">
         <w:start w:val="1"/>
         <w:numFmt w:val="decimal"/>
-        <w:suff w:val="tab"/>
         <w:lvlText w:val="%1.%2.(%3)"/>
         <w:lvlJc w:val="left"/>
         <w:pPr>
@@ -3110,7 +3003,6 @@
       <w:lvl w:ilvl="3">
         <w:start w:val="1"/>
         <w:numFmt w:val="decimal"/>
-        <w:suff w:val="tab"/>
         <w:lvlText w:val="%1.%2.(%3)(%4)"/>
         <w:lvlJc w:val="left"/>
         <w:pPr>
@@ -3139,7 +3031,6 @@
       <w:lvl w:ilvl="4">
         <w:start w:val="1"/>
         <w:numFmt w:val="decimal"/>
-        <w:suff w:val="tab"/>
         <w:lvlText w:val="%1.%2.(%3)(%4)(%5)"/>
         <w:lvlJc w:val="left"/>
         <w:pPr>
@@ -3168,7 +3059,6 @@
       <w:lvl w:ilvl="5">
         <w:start w:val="1"/>
         <w:numFmt w:val="decimal"/>
-        <w:suff w:val="tab"/>
         <w:lvlText w:val="%1.%2.(%3)(%4)(%5)(%6)"/>
         <w:lvlJc w:val="left"/>
         <w:pPr>
@@ -3197,7 +3087,6 @@
       <w:lvl w:ilvl="6">
         <w:start w:val="1"/>
         <w:numFmt w:val="decimal"/>
-        <w:suff w:val="tab"/>
         <w:lvlText w:val="%1.%2.(%3)(%4)(%5)(%6)(%7)"/>
         <w:lvlJc w:val="left"/>
         <w:pPr>
@@ -3226,7 +3115,6 @@
       <w:lvl w:ilvl="7">
         <w:start w:val="1"/>
         <w:numFmt w:val="decimal"/>
-        <w:suff w:val="tab"/>
         <w:lvlText w:val="%1.%2.(%3)(%4)(%5)(%6)(%7)(%8)"/>
         <w:lvlJc w:val="left"/>
         <w:pPr>
@@ -3255,7 +3143,6 @@
       <w:lvl w:ilvl="8">
         <w:start w:val="1"/>
         <w:numFmt w:val="decimal"/>
-        <w:suff w:val="tab"/>
         <w:lvlText w:val="%1.%2.(%3)(%4)(%5)(%6)(%7)(%8)(%9)"/>
         <w:lvlJc w:val="left"/>
         <w:pPr>
@@ -3287,7 +3174,6 @@
       <w:lvl w:ilvl="0">
         <w:start w:val="1"/>
         <w:numFmt w:val="decimal"/>
-        <w:suff w:val="tab"/>
         <w:lvlText w:val="%1."/>
         <w:lvlJc w:val="left"/>
         <w:pPr>
@@ -3295,8 +3181,8 @@
         </w:pPr>
         <w:rPr>
           <w:rFonts w:hAnsi="Arial Unicode MS"/>
-          <w:b w:val="1"/>
-          <w:bCs w:val="1"/>
+          <w:b/>
+          <w:bCs/>
           <w:caps w:val="0"/>
           <w:smallCaps w:val="0"/>
           <w:strike w:val="0"/>
@@ -3318,7 +3204,6 @@
       <w:lvl w:ilvl="1">
         <w:start w:val="1"/>
         <w:numFmt w:val="upperLetter"/>
-        <w:suff w:val="tab"/>
         <w:lvlText w:val="%1.%2."/>
         <w:lvlJc w:val="left"/>
         <w:pPr>
@@ -3326,8 +3211,8 @@
         </w:pPr>
         <w:rPr>
           <w:rFonts w:hAnsi="Arial Unicode MS"/>
-          <w:b w:val="1"/>
-          <w:bCs w:val="1"/>
+          <w:b/>
+          <w:bCs/>
           <w:caps w:val="0"/>
           <w:smallCaps w:val="0"/>
           <w:strike w:val="0"/>
@@ -3349,7 +3234,6 @@
       <w:lvl w:ilvl="2">
         <w:start w:val="1"/>
         <w:numFmt w:val="decimal"/>
-        <w:suff w:val="tab"/>
         <w:lvlText w:val="%1.%2.(%3)"/>
         <w:lvlJc w:val="left"/>
         <w:pPr>
@@ -3378,7 +3262,6 @@
       <w:lvl w:ilvl="3">
         <w:start w:val="1"/>
         <w:numFmt w:val="decimal"/>
-        <w:suff w:val="tab"/>
         <w:lvlText w:val="%1.%2.(%3)(%4)"/>
         <w:lvlJc w:val="left"/>
         <w:pPr>
@@ -3407,7 +3290,6 @@
       <w:lvl w:ilvl="4">
         <w:start w:val="1"/>
         <w:numFmt w:val="decimal"/>
-        <w:suff w:val="tab"/>
         <w:lvlText w:val="%1.%2.(%3)(%4)(%5)"/>
         <w:lvlJc w:val="left"/>
         <w:pPr>
@@ -3436,7 +3318,6 @@
       <w:lvl w:ilvl="5">
         <w:start w:val="1"/>
         <w:numFmt w:val="decimal"/>
-        <w:suff w:val="tab"/>
         <w:lvlText w:val="%1.%2.(%3)(%4)(%5)(%6)"/>
         <w:lvlJc w:val="left"/>
         <w:pPr>
@@ -3465,7 +3346,6 @@
       <w:lvl w:ilvl="6">
         <w:start w:val="1"/>
         <w:numFmt w:val="decimal"/>
-        <w:suff w:val="tab"/>
         <w:lvlText w:val="%1.%2.(%3)(%4)(%5)(%6)(%7)"/>
         <w:lvlJc w:val="left"/>
         <w:pPr>
@@ -3494,7 +3374,6 @@
       <w:lvl w:ilvl="7">
         <w:start w:val="1"/>
         <w:numFmt w:val="decimal"/>
-        <w:suff w:val="tab"/>
         <w:lvlText w:val="%1.%2.(%3)(%4)(%5)(%6)(%7)(%8)"/>
         <w:lvlJc w:val="left"/>
         <w:pPr>
@@ -3523,7 +3402,6 @@
       <w:lvl w:ilvl="8">
         <w:start w:val="1"/>
         <w:numFmt w:val="decimal"/>
-        <w:suff w:val="tab"/>
         <w:lvlText w:val="%1.%2.(%3)(%4)(%5)(%6)(%7)(%8)(%9)"/>
         <w:lvlJc w:val="left"/>
         <w:pPr>
@@ -3555,7 +3433,6 @@
       <w:lvl w:ilvl="0">
         <w:start w:val="1"/>
         <w:numFmt w:val="decimal"/>
-        <w:suff w:val="tab"/>
         <w:lvlText w:val="%1."/>
         <w:lvlJc w:val="left"/>
         <w:pPr>
@@ -3563,8 +3440,8 @@
         </w:pPr>
         <w:rPr>
           <w:rFonts w:hAnsi="Arial Unicode MS"/>
-          <w:b w:val="1"/>
-          <w:bCs w:val="1"/>
+          <w:b/>
+          <w:bCs/>
           <w:caps w:val="0"/>
           <w:smallCaps w:val="0"/>
           <w:strike w:val="0"/>
@@ -3586,7 +3463,6 @@
       <w:lvl w:ilvl="1">
         <w:start w:val="1"/>
         <w:numFmt w:val="upperLetter"/>
-        <w:suff w:val="tab"/>
         <w:lvlText w:val="%1.%2."/>
         <w:lvlJc w:val="left"/>
         <w:pPr>
@@ -3594,8 +3470,8 @@
         </w:pPr>
         <w:rPr>
           <w:rFonts w:hAnsi="Arial Unicode MS"/>
-          <w:b w:val="1"/>
-          <w:bCs w:val="1"/>
+          <w:b/>
+          <w:bCs/>
           <w:caps w:val="0"/>
           <w:smallCaps w:val="0"/>
           <w:strike w:val="0"/>
@@ -3617,7 +3493,6 @@
       <w:lvl w:ilvl="2">
         <w:start w:val="1"/>
         <w:numFmt w:val="decimal"/>
-        <w:suff w:val="tab"/>
         <w:lvlText w:val="%1.%2.(%3)"/>
         <w:lvlJc w:val="left"/>
         <w:pPr>
@@ -3646,7 +3521,6 @@
       <w:lvl w:ilvl="3">
         <w:start w:val="1"/>
         <w:numFmt w:val="decimal"/>
-        <w:suff w:val="tab"/>
         <w:lvlText w:val="%1.%2.(%3)(%4)"/>
         <w:lvlJc w:val="left"/>
         <w:pPr>
@@ -3675,7 +3549,6 @@
       <w:lvl w:ilvl="4">
         <w:start w:val="1"/>
         <w:numFmt w:val="decimal"/>
-        <w:suff w:val="tab"/>
         <w:lvlText w:val="%1.%2.(%3)(%4)(%5)"/>
         <w:lvlJc w:val="left"/>
         <w:pPr>
@@ -3704,7 +3577,6 @@
       <w:lvl w:ilvl="5">
         <w:start w:val="1"/>
         <w:numFmt w:val="decimal"/>
-        <w:suff w:val="tab"/>
         <w:lvlText w:val="%1.%2.(%3)(%4)(%5)(%6)"/>
         <w:lvlJc w:val="left"/>
         <w:pPr>
@@ -3733,7 +3605,6 @@
       <w:lvl w:ilvl="6">
         <w:start w:val="1"/>
         <w:numFmt w:val="decimal"/>
-        <w:suff w:val="tab"/>
         <w:lvlText w:val="%1.%2.(%3)(%4)(%5)(%6)(%7)"/>
         <w:lvlJc w:val="left"/>
         <w:pPr>
@@ -3762,7 +3633,6 @@
       <w:lvl w:ilvl="7">
         <w:start w:val="1"/>
         <w:numFmt w:val="decimal"/>
-        <w:suff w:val="tab"/>
         <w:lvlText w:val="%1.%2.(%3)(%4)(%5)(%6)(%7)(%8)"/>
         <w:lvlJc w:val="left"/>
         <w:pPr>
@@ -3791,7 +3661,6 @@
       <w:lvl w:ilvl="8">
         <w:start w:val="1"/>
         <w:numFmt w:val="decimal"/>
-        <w:suff w:val="tab"/>
         <w:lvlText w:val="%1.%2.(%3)(%4)(%5)(%6)(%7)(%8)(%9)"/>
         <w:lvlJc w:val="left"/>
         <w:pPr>
@@ -3823,7 +3692,6 @@
       <w:lvl w:ilvl="0">
         <w:start w:val="1"/>
         <w:numFmt w:val="decimal"/>
-        <w:suff w:val="tab"/>
         <w:lvlText w:val="%1."/>
         <w:lvlJc w:val="left"/>
         <w:pPr>
@@ -3831,8 +3699,8 @@
         </w:pPr>
         <w:rPr>
           <w:rFonts w:hAnsi="Arial Unicode MS"/>
-          <w:b w:val="1"/>
-          <w:bCs w:val="1"/>
+          <w:b/>
+          <w:bCs/>
           <w:caps w:val="0"/>
           <w:smallCaps w:val="0"/>
           <w:strike w:val="0"/>
@@ -3854,7 +3722,6 @@
       <w:lvl w:ilvl="1">
         <w:start w:val="1"/>
         <w:numFmt w:val="upperLetter"/>
-        <w:suff w:val="tab"/>
         <w:lvlText w:val="%1.%2."/>
         <w:lvlJc w:val="left"/>
         <w:pPr>
@@ -3862,8 +3729,8 @@
         </w:pPr>
         <w:rPr>
           <w:rFonts w:hAnsi="Arial Unicode MS"/>
-          <w:b w:val="1"/>
-          <w:bCs w:val="1"/>
+          <w:b/>
+          <w:bCs/>
           <w:caps w:val="0"/>
           <w:smallCaps w:val="0"/>
           <w:strike w:val="0"/>
@@ -3885,7 +3752,6 @@
       <w:lvl w:ilvl="2">
         <w:start w:val="1"/>
         <w:numFmt w:val="decimal"/>
-        <w:suff w:val="tab"/>
         <w:lvlText w:val="%1.%2.(%3)"/>
         <w:lvlJc w:val="left"/>
         <w:pPr>
@@ -3914,7 +3780,6 @@
       <w:lvl w:ilvl="3">
         <w:start w:val="1"/>
         <w:numFmt w:val="decimal"/>
-        <w:suff w:val="tab"/>
         <w:lvlText w:val="%1.%2.(%3)(%4)"/>
         <w:lvlJc w:val="left"/>
         <w:pPr>
@@ -3943,7 +3808,6 @@
       <w:lvl w:ilvl="4">
         <w:start w:val="1"/>
         <w:numFmt w:val="decimal"/>
-        <w:suff w:val="tab"/>
         <w:lvlText w:val="%1.%2.(%3)(%4)(%5)"/>
         <w:lvlJc w:val="left"/>
         <w:pPr>
@@ -3972,7 +3836,6 @@
       <w:lvl w:ilvl="5">
         <w:start w:val="1"/>
         <w:numFmt w:val="decimal"/>
-        <w:suff w:val="tab"/>
         <w:lvlText w:val="%1.%2.(%3)(%4)(%5)(%6)"/>
         <w:lvlJc w:val="left"/>
         <w:pPr>
@@ -4001,7 +3864,6 @@
       <w:lvl w:ilvl="6">
         <w:start w:val="1"/>
         <w:numFmt w:val="decimal"/>
-        <w:suff w:val="tab"/>
         <w:lvlText w:val="%1.%2.(%3)(%4)(%5)(%6)(%7)"/>
         <w:lvlJc w:val="left"/>
         <w:pPr>
@@ -4030,7 +3892,6 @@
       <w:lvl w:ilvl="7">
         <w:start w:val="1"/>
         <w:numFmt w:val="decimal"/>
-        <w:suff w:val="tab"/>
         <w:lvlText w:val="%1.%2.(%3)(%4)(%5)(%6)(%7)(%8)"/>
         <w:lvlJc w:val="left"/>
         <w:pPr>
@@ -4059,7 +3920,6 @@
       <w:lvl w:ilvl="8">
         <w:start w:val="1"/>
         <w:numFmt w:val="decimal"/>
-        <w:suff w:val="tab"/>
         <w:lvlText w:val="%1.%2.(%3)(%4)(%5)(%6)(%7)(%8)(%9)"/>
         <w:lvlJc w:val="left"/>
         <w:pPr>
@@ -4089,48 +3949,17 @@
 </file>
 
 <file path=word/styles.xml><?xml version="1.0" encoding="utf-8"?>
-<w:styles xmlns:w="http://schemas.openxmlformats.org/wordprocessingml/2006/main" xmlns:mc="http://schemas.openxmlformats.org/markup-compatibility/2006" xmlns:w14="http://schemas.microsoft.com/office/word/2010/wordml" mc:Ignorable="w14">
+<w:styles xmlns:mc="http://schemas.openxmlformats.org/markup-compatibility/2006" xmlns:r="http://schemas.openxmlformats.org/officeDocument/2006/relationships" xmlns:w="http://schemas.openxmlformats.org/wordprocessingml/2006/main" xmlns:w14="http://schemas.microsoft.com/office/word/2010/wordml" xmlns:w15="http://schemas.microsoft.com/office/word/2012/wordml" mc:Ignorable="w14 w15">
   <w:docDefaults>
     <w:rPrDefault>
       <w:rPr>
-        <w:rFonts w:ascii="Times New Roman" w:cs="Times New Roman" w:hAnsi="Times New Roman" w:eastAsia="Arial Unicode MS"/>
-        <w:b w:val="0"/>
-        <w:bCs w:val="0"/>
-        <w:i w:val="0"/>
-        <w:iCs w:val="0"/>
-        <w:caps w:val="0"/>
-        <w:smallCaps w:val="0"/>
-        <w:strike w:val="0"/>
-        <w:dstrike w:val="0"/>
-        <w:outline w:val="0"/>
-        <w:emboss w:val="0"/>
-        <w:imprint w:val="0"/>
-        <w:vanish w:val="0"/>
-        <w:color w:val="auto"/>
-        <w:spacing w:val="0"/>
-        <w:w w:val="100"/>
-        <w:kern w:val="0"/>
-        <w:position w:val="0"/>
-        <w:sz w:val="20"/>
-        <w:szCs w:val="20"/>
-        <w:u w:val="none" w:color="auto"/>
+        <w:rFonts w:ascii="Times New Roman" w:eastAsia="Arial Unicode MS" w:hAnsi="Times New Roman" w:cs="Times New Roman"/>
         <w:bdr w:val="nil"/>
-        <w:vertAlign w:val="baseline"/>
-        <w:lang/>
+        <w:lang w:val="en-US" w:eastAsia="zh-CN" w:bidi="ar-SA"/>
       </w:rPr>
     </w:rPrDefault>
     <w:pPrDefault>
       <w:pPr>
-        <w:keepNext w:val="0"/>
-        <w:keepLines w:val="0"/>
-        <w:pageBreakBefore w:val="0"/>
-        <w:framePr w:anchorLock="0" w:w="0" w:h="0" w:vSpace="0" w:hSpace="0" w:xAlign="left" w:y="0" w:hRule="exact" w:vAnchor="margin"/>
-        <w:widowControl w:val="1"/>
-        <w:numPr>
-          <w:ilvl w:val="0"/>
-          <w:numId w:val="0"/>
-        </w:numPr>
-        <w:suppressLineNumbers w:val="0"/>
         <w:pBdr>
           <w:top w:val="nil"/>
           <w:left w:val="nil"/>
@@ -4139,28 +3968,460 @@
           <w:between w:val="nil"/>
           <w:bar w:val="nil"/>
         </w:pBdr>
-        <w:shd w:val="clear" w:color="auto" w:fill="auto"/>
-        <w:suppressAutoHyphens w:val="0"/>
-        <w:spacing w:before="0" w:beforeAutospacing="0" w:after="0" w:afterAutospacing="0" w:line="240" w:lineRule="auto"/>
-        <w:ind w:left="0" w:right="0" w:firstLine="0"/>
-        <w:jc w:val="left"/>
-        <w:outlineLvl w:val="9"/>
       </w:pPr>
     </w:pPrDefault>
   </w:docDefaults>
+  <w:latentStyles w:defLockedState="0" w:defUIPriority="99" w:defSemiHidden="0" w:defUnhideWhenUsed="0" w:defQFormat="0" w:count="382">
+    <w:lsdException w:name="Normal" w:uiPriority="0" w:qFormat="1"/>
+    <w:lsdException w:name="heading 1" w:uiPriority="9" w:qFormat="1"/>
+    <w:lsdException w:name="heading 2" w:semiHidden="1" w:uiPriority="9" w:unhideWhenUsed="1" w:qFormat="1"/>
+    <w:lsdException w:name="heading 3" w:semiHidden="1" w:uiPriority="9" w:unhideWhenUsed="1" w:qFormat="1"/>
+    <w:lsdException w:name="heading 4" w:semiHidden="1" w:uiPriority="9" w:unhideWhenUsed="1" w:qFormat="1"/>
+    <w:lsdException w:name="heading 5" w:semiHidden="1" w:uiPriority="9" w:unhideWhenUsed="1" w:qFormat="1"/>
+    <w:lsdException w:name="heading 6" w:semiHidden="1" w:uiPriority="9" w:unhideWhenUsed="1" w:qFormat="1"/>
+    <w:lsdException w:name="heading 7" w:semiHidden="1" w:uiPriority="9" w:unhideWhenUsed="1" w:qFormat="1"/>
+    <w:lsdException w:name="heading 8" w:semiHidden="1" w:uiPriority="9" w:unhideWhenUsed="1" w:qFormat="1"/>
+    <w:lsdException w:name="heading 9" w:semiHidden="1" w:uiPriority="9" w:unhideWhenUsed="1" w:qFormat="1"/>
+    <w:lsdException w:name="index 1" w:semiHidden="1" w:unhideWhenUsed="1"/>
+    <w:lsdException w:name="index 2" w:semiHidden="1" w:unhideWhenUsed="1"/>
+    <w:lsdException w:name="index 3" w:semiHidden="1" w:unhideWhenUsed="1"/>
+    <w:lsdException w:name="index 4" w:semiHidden="1" w:unhideWhenUsed="1"/>
+    <w:lsdException w:name="index 5" w:semiHidden="1" w:unhideWhenUsed="1"/>
+    <w:lsdException w:name="index 6" w:semiHidden="1" w:unhideWhenUsed="1"/>
+    <w:lsdException w:name="index 7" w:semiHidden="1" w:unhideWhenUsed="1"/>
+    <w:lsdException w:name="index 8" w:semiHidden="1" w:unhideWhenUsed="1"/>
+    <w:lsdException w:name="index 9" w:semiHidden="1" w:unhideWhenUsed="1"/>
+    <w:lsdException w:name="toc 1" w:semiHidden="1" w:uiPriority="39" w:unhideWhenUsed="1"/>
+    <w:lsdException w:name="toc 2" w:semiHidden="1" w:uiPriority="39" w:unhideWhenUsed="1"/>
+    <w:lsdException w:name="toc 3" w:semiHidden="1" w:uiPriority="39" w:unhideWhenUsed="1"/>
+    <w:lsdException w:name="toc 4" w:semiHidden="1" w:uiPriority="39" w:unhideWhenUsed="1"/>
+    <w:lsdException w:name="toc 5" w:semiHidden="1" w:uiPriority="39" w:unhideWhenUsed="1"/>
+    <w:lsdException w:name="toc 6" w:semiHidden="1" w:uiPriority="39" w:unhideWhenUsed="1"/>
+    <w:lsdException w:name="toc 7" w:semiHidden="1" w:uiPriority="39" w:unhideWhenUsed="1"/>
+    <w:lsdException w:name="toc 8" w:semiHidden="1" w:uiPriority="39" w:unhideWhenUsed="1"/>
+    <w:lsdException w:name="toc 9" w:semiHidden="1" w:uiPriority="39" w:unhideWhenUsed="1"/>
+    <w:lsdException w:name="Normal Indent" w:semiHidden="1" w:unhideWhenUsed="1"/>
+    <w:lsdException w:name="footnote text" w:semiHidden="1" w:unhideWhenUsed="1"/>
+    <w:lsdException w:name="annotation text" w:semiHidden="1" w:unhideWhenUsed="1"/>
+    <w:lsdException w:name="header" w:semiHidden="1" w:unhideWhenUsed="1"/>
+    <w:lsdException w:name="footer" w:semiHidden="1" w:unhideWhenUsed="1"/>
+    <w:lsdException w:name="index heading" w:semiHidden="1" w:unhideWhenUsed="1"/>
+    <w:lsdException w:name="caption" w:semiHidden="1" w:uiPriority="35" w:unhideWhenUsed="1" w:qFormat="1"/>
+    <w:lsdException w:name="table of figures" w:semiHidden="1" w:unhideWhenUsed="1"/>
+    <w:lsdException w:name="envelope address" w:semiHidden="1" w:unhideWhenUsed="1"/>
+    <w:lsdException w:name="envelope return" w:semiHidden="1" w:unhideWhenUsed="1"/>
+    <w:lsdException w:name="footnote reference" w:semiHidden="1" w:unhideWhenUsed="1"/>
+    <w:lsdException w:name="annotation reference" w:semiHidden="1" w:unhideWhenUsed="1"/>
+    <w:lsdException w:name="line number" w:semiHidden="1" w:unhideWhenUsed="1"/>
+    <w:lsdException w:name="page number" w:semiHidden="1" w:unhideWhenUsed="1"/>
+    <w:lsdException w:name="endnote reference" w:semiHidden="1" w:unhideWhenUsed="1"/>
+    <w:lsdException w:name="endnote text" w:semiHidden="1" w:unhideWhenUsed="1"/>
+    <w:lsdException w:name="table of authorities" w:semiHidden="1" w:unhideWhenUsed="1"/>
+    <w:lsdException w:name="macro" w:semiHidden="1" w:unhideWhenUsed="1"/>
+    <w:lsdException w:name="toa heading" w:semiHidden="1" w:unhideWhenUsed="1"/>
+    <w:lsdException w:name="List" w:semiHidden="1" w:unhideWhenUsed="1"/>
+    <w:lsdException w:name="List Bullet" w:semiHidden="1" w:unhideWhenUsed="1"/>
+    <w:lsdException w:name="List Number" w:semiHidden="1" w:unhideWhenUsed="1"/>
+    <w:lsdException w:name="List 2" w:semiHidden="1" w:unhideWhenUsed="1"/>
+    <w:lsdException w:name="List 3" w:semiHidden="1" w:unhideWhenUsed="1"/>
+    <w:lsdException w:name="List 4" w:semiHidden="1" w:unhideWhenUsed="1"/>
+    <w:lsdException w:name="List 5" w:semiHidden="1" w:unhideWhenUsed="1"/>
+    <w:lsdException w:name="List Bullet 2" w:semiHidden="1" w:unhideWhenUsed="1"/>
+    <w:lsdException w:name="List Bullet 3" w:semiHidden="1" w:unhideWhenUsed="1"/>
+    <w:lsdException w:name="List Bullet 4" w:semiHidden="1" w:unhideWhenUsed="1"/>
+    <w:lsdException w:name="List Bullet 5" w:semiHidden="1" w:unhideWhenUsed="1"/>
+    <w:lsdException w:name="List Number 2" w:semiHidden="1" w:unhideWhenUsed="1"/>
+    <w:lsdException w:name="List Number 3" w:semiHidden="1" w:unhideWhenUsed="1"/>
+    <w:lsdException w:name="List Number 4" w:semiHidden="1" w:unhideWhenUsed="1"/>
+    <w:lsdException w:name="List Number 5" w:semiHidden="1" w:unhideWhenUsed="1"/>
+    <w:lsdException w:name="Title" w:uiPriority="10" w:qFormat="1"/>
+    <w:lsdException w:name="Closing" w:semiHidden="1" w:unhideWhenUsed="1"/>
+    <w:lsdException w:name="Signature" w:semiHidden="1" w:unhideWhenUsed="1"/>
+    <w:lsdException w:name="Default Paragraph Font" w:semiHidden="1" w:uiPriority="1" w:unhideWhenUsed="1"/>
+    <w:lsdException w:name="Body Text" w:semiHidden="1" w:unhideWhenUsed="1"/>
+    <w:lsdException w:name="Body Text Indent" w:semiHidden="1" w:unhideWhenUsed="1"/>
+    <w:lsdException w:name="List Continue" w:semiHidden="1" w:unhideWhenUsed="1"/>
+    <w:lsdException w:name="List Continue 2" w:semiHidden="1" w:unhideWhenUsed="1"/>
+    <w:lsdException w:name="List Continue 3" w:semiHidden="1" w:unhideWhenUsed="1"/>
+    <w:lsdException w:name="List Continue 4" w:semiHidden="1" w:unhideWhenUsed="1"/>
+    <w:lsdException w:name="List Continue 5" w:semiHidden="1" w:unhideWhenUsed="1"/>
+    <w:lsdException w:name="Message Header" w:semiHidden="1" w:unhideWhenUsed="1"/>
+    <w:lsdException w:name="Subtitle" w:uiPriority="11" w:qFormat="1"/>
+    <w:lsdException w:name="Salutation" w:semiHidden="1" w:unhideWhenUsed="1"/>
+    <w:lsdException w:name="Date" w:semiHidden="1" w:unhideWhenUsed="1"/>
+    <w:lsdException w:name="Body Text First Indent" w:semiHidden="1" w:unhideWhenUsed="1"/>
+    <w:lsdException w:name="Body Text First Indent 2" w:semiHidden="1" w:unhideWhenUsed="1"/>
+    <w:lsdException w:name="Note Heading" w:semiHidden="1" w:unhideWhenUsed="1"/>
+    <w:lsdException w:name="Body Text 2" w:semiHidden="1" w:unhideWhenUsed="1"/>
+    <w:lsdException w:name="Body Text 3" w:semiHidden="1" w:unhideWhenUsed="1"/>
+    <w:lsdException w:name="Body Text Indent 2" w:semiHidden="1" w:unhideWhenUsed="1"/>
+    <w:lsdException w:name="Body Text Indent 3" w:semiHidden="1" w:unhideWhenUsed="1"/>
+    <w:lsdException w:name="Block Text" w:semiHidden="1" w:unhideWhenUsed="1"/>
+    <w:lsdException w:name="Hyperlink" w:semiHidden="1" w:unhideWhenUsed="1"/>
+    <w:lsdException w:name="FollowedHyperlink" w:semiHidden="1" w:unhideWhenUsed="1"/>
+    <w:lsdException w:name="Strong" w:uiPriority="22" w:qFormat="1"/>
+    <w:lsdException w:name="Emphasis" w:uiPriority="20" w:qFormat="1"/>
+    <w:lsdException w:name="Document Map" w:semiHidden="1" w:unhideWhenUsed="1"/>
+    <w:lsdException w:name="Plain Text" w:semiHidden="1" w:unhideWhenUsed="1"/>
+    <w:lsdException w:name="E-mail Signature" w:semiHidden="1" w:unhideWhenUsed="1"/>
+    <w:lsdException w:name="HTML Top of Form" w:semiHidden="1" w:unhideWhenUsed="1"/>
+    <w:lsdException w:name="HTML Bottom of Form" w:semiHidden="1" w:unhideWhenUsed="1"/>
+    <w:lsdException w:name="Normal (Web)" w:semiHidden="1" w:unhideWhenUsed="1"/>
+    <w:lsdException w:name="HTML Acronym" w:semiHidden="1" w:unhideWhenUsed="1"/>
+    <w:lsdException w:name="HTML Address" w:semiHidden="1" w:unhideWhenUsed="1"/>
+    <w:lsdException w:name="HTML Cite" w:semiHidden="1" w:unhideWhenUsed="1"/>
+    <w:lsdException w:name="HTML Code" w:semiHidden="1" w:unhideWhenUsed="1"/>
+    <w:lsdException w:name="HTML Definition" w:semiHidden="1" w:unhideWhenUsed="1"/>
+    <w:lsdException w:name="HTML Keyboard" w:semiHidden="1" w:unhideWhenUsed="1"/>
+    <w:lsdException w:name="HTML Preformatted" w:semiHidden="1" w:unhideWhenUsed="1"/>
+    <w:lsdException w:name="HTML Sample" w:semiHidden="1" w:unhideWhenUsed="1"/>
+    <w:lsdException w:name="HTML Typewriter" w:semiHidden="1" w:unhideWhenUsed="1"/>
+    <w:lsdException w:name="HTML Variable" w:semiHidden="1" w:unhideWhenUsed="1"/>
+    <w:lsdException w:name="Normal Table" w:semiHidden="1" w:unhideWhenUsed="1"/>
+    <w:lsdException w:name="annotation subject" w:semiHidden="1" w:unhideWhenUsed="1"/>
+    <w:lsdException w:name="No List" w:semiHidden="1" w:unhideWhenUsed="1"/>
+    <w:lsdException w:name="Outline List 1" w:semiHidden="1" w:unhideWhenUsed="1"/>
+    <w:lsdException w:name="Outline List 2" w:semiHidden="1" w:unhideWhenUsed="1"/>
+    <w:lsdException w:name="Outline List 3" w:semiHidden="1" w:unhideWhenUsed="1"/>
+    <w:lsdException w:name="Table Simple 1" w:semiHidden="1" w:unhideWhenUsed="1"/>
+    <w:lsdException w:name="Table Simple 2" w:semiHidden="1" w:unhideWhenUsed="1"/>
+    <w:lsdException w:name="Table Simple 3" w:semiHidden="1" w:unhideWhenUsed="1"/>
+    <w:lsdException w:name="Table Classic 1" w:semiHidden="1" w:unhideWhenUsed="1"/>
+    <w:lsdException w:name="Table Classic 2" w:semiHidden="1" w:unhideWhenUsed="1"/>
+    <w:lsdException w:name="Table Classic 3" w:semiHidden="1" w:unhideWhenUsed="1"/>
+    <w:lsdException w:name="Table Classic 4" w:semiHidden="1" w:unhideWhenUsed="1"/>
+    <w:lsdException w:name="Table Colorful 1" w:semiHidden="1" w:unhideWhenUsed="1"/>
+    <w:lsdException w:name="Table Colorful 2" w:semiHidden="1" w:unhideWhenUsed="1"/>
+    <w:lsdException w:name="Table Colorful 3" w:semiHidden="1" w:unhideWhenUsed="1"/>
+    <w:lsdException w:name="Table Columns 1" w:semiHidden="1" w:unhideWhenUsed="1"/>
+    <w:lsdException w:name="Table Columns 2" w:semiHidden="1" w:unhideWhenUsed="1"/>
+    <w:lsdException w:name="Table Columns 3" w:semiHidden="1" w:unhideWhenUsed="1"/>
+    <w:lsdException w:name="Table Columns 4" w:semiHidden="1" w:unhideWhenUsed="1"/>
+    <w:lsdException w:name="Table Columns 5" w:semiHidden="1" w:unhideWhenUsed="1"/>
+    <w:lsdException w:name="Table Grid 1" w:semiHidden="1" w:unhideWhenUsed="1"/>
+    <w:lsdException w:name="Table Grid 2" w:semiHidden="1" w:unhideWhenUsed="1"/>
+    <w:lsdException w:name="Table Grid 3" w:semiHidden="1" w:unhideWhenUsed="1"/>
+    <w:lsdException w:name="Table Grid 4" w:semiHidden="1" w:unhideWhenUsed="1"/>
+    <w:lsdException w:name="Table Grid 5" w:semiHidden="1" w:unhideWhenUsed="1"/>
+    <w:lsdException w:name="Table Grid 6" w:semiHidden="1" w:unhideWhenUsed="1"/>
+    <w:lsdException w:name="Table Grid 7" w:semiHidden="1" w:unhideWhenUsed="1"/>
+    <w:lsdException w:name="Table Grid 8" w:semiHidden="1" w:unhideWhenUsed="1"/>
+    <w:lsdException w:name="Table List 1" w:semiHidden="1" w:unhideWhenUsed="1"/>
+    <w:lsdException w:name="Table List 2" w:semiHidden="1" w:unhideWhenUsed="1"/>
+    <w:lsdException w:name="Table List 3" w:semiHidden="1" w:unhideWhenUsed="1"/>
+    <w:lsdException w:name="Table List 4" w:semiHidden="1" w:unhideWhenUsed="1"/>
+    <w:lsdException w:name="Table List 5" w:semiHidden="1" w:unhideWhenUsed="1"/>
+    <w:lsdException w:name="Table List 6" w:semiHidden="1" w:unhideWhenUsed="1"/>
+    <w:lsdException w:name="Table List 7" w:semiHidden="1" w:unhideWhenUsed="1"/>
+    <w:lsdException w:name="Table List 8" w:semiHidden="1" w:unhideWhenUsed="1"/>
+    <w:lsdException w:name="Table 3D effects 1" w:semiHidden="1" w:unhideWhenUsed="1"/>
+    <w:lsdException w:name="Table 3D effects 2" w:semiHidden="1" w:unhideWhenUsed="1"/>
+    <w:lsdException w:name="Table 3D effects 3" w:semiHidden="1" w:unhideWhenUsed="1"/>
+    <w:lsdException w:name="Table Contemporary" w:semiHidden="1" w:unhideWhenUsed="1"/>
+    <w:lsdException w:name="Table Elegant" w:semiHidden="1" w:unhideWhenUsed="1"/>
+    <w:lsdException w:name="Table Professional" w:semiHidden="1" w:unhideWhenUsed="1"/>
+    <w:lsdException w:name="Table Subtle 1" w:semiHidden="1" w:unhideWhenUsed="1"/>
+    <w:lsdException w:name="Table Subtle 2" w:semiHidden="1" w:unhideWhenUsed="1"/>
+    <w:lsdException w:name="Table Web 1" w:semiHidden="1" w:unhideWhenUsed="1"/>
+    <w:lsdException w:name="Table Web 2" w:semiHidden="1" w:unhideWhenUsed="1"/>
+    <w:lsdException w:name="Table Web 3" w:semiHidden="1" w:unhideWhenUsed="1"/>
+    <w:lsdException w:name="Balloon Text" w:semiHidden="1" w:unhideWhenUsed="1"/>
+    <w:lsdException w:name="Table Grid" w:uiPriority="39"/>
+    <w:lsdException w:name="Table Theme" w:semiHidden="1" w:unhideWhenUsed="1"/>
+    <w:lsdException w:name="Note Level 1" w:semiHidden="1" w:unhideWhenUsed="1"/>
+    <w:lsdException w:name="Note Level 2" w:semiHidden="1" w:unhideWhenUsed="1"/>
+    <w:lsdException w:name="Note Level 3" w:semiHidden="1" w:unhideWhenUsed="1"/>
+    <w:lsdException w:name="Note Level 4" w:semiHidden="1" w:unhideWhenUsed="1"/>
+    <w:lsdException w:name="Note Level 5" w:semiHidden="1" w:unhideWhenUsed="1"/>
+    <w:lsdException w:name="Note Level 6" w:semiHidden="1" w:unhideWhenUsed="1"/>
+    <w:lsdException w:name="Note Level 7" w:semiHidden="1" w:unhideWhenUsed="1"/>
+    <w:lsdException w:name="Note Level 8" w:semiHidden="1" w:unhideWhenUsed="1"/>
+    <w:lsdException w:name="Note Level 9" w:semiHidden="1" w:unhideWhenUsed="1"/>
+    <w:lsdException w:name="Placeholder Text" w:semiHidden="1"/>
+    <w:lsdException w:name="No Spacing" w:uiPriority="1" w:qFormat="1"/>
+    <w:lsdException w:name="Light Shading" w:uiPriority="60"/>
+    <w:lsdException w:name="Light List" w:uiPriority="61"/>
+    <w:lsdException w:name="Light Grid" w:uiPriority="62"/>
+    <w:lsdException w:name="Medium Shading 1" w:uiPriority="63"/>
+    <w:lsdException w:name="Medium Shading 2" w:uiPriority="64"/>
+    <w:lsdException w:name="Medium List 1" w:uiPriority="65"/>
+    <w:lsdException w:name="Medium List 2" w:uiPriority="66"/>
+    <w:lsdException w:name="Medium Grid 1" w:uiPriority="67"/>
+    <w:lsdException w:name="Medium Grid 2" w:uiPriority="68"/>
+    <w:lsdException w:name="Medium Grid 3" w:uiPriority="69"/>
+    <w:lsdException w:name="Dark List" w:uiPriority="70"/>
+    <w:lsdException w:name="Colorful Shading" w:uiPriority="71"/>
+    <w:lsdException w:name="Colorful List" w:uiPriority="72"/>
+    <w:lsdException w:name="Colorful Grid" w:uiPriority="73"/>
+    <w:lsdException w:name="Light Shading Accent 1" w:uiPriority="60"/>
+    <w:lsdException w:name="Light List Accent 1" w:uiPriority="61"/>
+    <w:lsdException w:name="Light Grid Accent 1" w:uiPriority="62"/>
+    <w:lsdException w:name="Medium Shading 1 Accent 1" w:uiPriority="63"/>
+    <w:lsdException w:name="Medium Shading 2 Accent 1" w:uiPriority="64"/>
+    <w:lsdException w:name="Medium List 1 Accent 1" w:uiPriority="65"/>
+    <w:lsdException w:name="Revision" w:semiHidden="1"/>
+    <w:lsdException w:name="List Paragraph" w:uiPriority="34" w:qFormat="1"/>
+    <w:lsdException w:name="Quote" w:uiPriority="29" w:qFormat="1"/>
+    <w:lsdException w:name="Intense Quote" w:uiPriority="30" w:qFormat="1"/>
+    <w:lsdException w:name="Medium List 2 Accent 1" w:uiPriority="66"/>
+    <w:lsdException w:name="Medium Grid 1 Accent 1" w:uiPriority="67"/>
+    <w:lsdException w:name="Medium Grid 2 Accent 1" w:uiPriority="68"/>
+    <w:lsdException w:name="Medium Grid 3 Accent 1" w:uiPriority="69"/>
+    <w:lsdException w:name="Dark List Accent 1" w:uiPriority="70"/>
+    <w:lsdException w:name="Colorful Shading Accent 1" w:uiPriority="71"/>
+    <w:lsdException w:name="Colorful List Accent 1" w:uiPriority="72"/>
+    <w:lsdException w:name="Colorful Grid Accent 1" w:uiPriority="73"/>
+    <w:lsdException w:name="Light Shading Accent 2" w:uiPriority="60"/>
+    <w:lsdException w:name="Light List Accent 2" w:uiPriority="61"/>
+    <w:lsdException w:name="Light Grid Accent 2" w:uiPriority="62"/>
+    <w:lsdException w:name="Medium Shading 1 Accent 2" w:uiPriority="63"/>
+    <w:lsdException w:name="Medium Shading 2 Accent 2" w:uiPriority="64"/>
+    <w:lsdException w:name="Medium List 1 Accent 2" w:uiPriority="65"/>
+    <w:lsdException w:name="Medium List 2 Accent 2" w:uiPriority="66"/>
+    <w:lsdException w:name="Medium Grid 1 Accent 2" w:uiPriority="67"/>
+    <w:lsdException w:name="Medium Grid 2 Accent 2" w:uiPriority="68"/>
+    <w:lsdException w:name="Medium Grid 3 Accent 2" w:uiPriority="69"/>
+    <w:lsdException w:name="Dark List Accent 2" w:uiPriority="70"/>
+    <w:lsdException w:name="Colorful Shading Accent 2" w:uiPriority="71"/>
+    <w:lsdException w:name="Colorful List Accent 2" w:uiPriority="72"/>
+    <w:lsdException w:name="Colorful Grid Accent 2" w:uiPriority="73"/>
+    <w:lsdException w:name="Light Shading Accent 3" w:uiPriority="60"/>
+    <w:lsdException w:name="Light List Accent 3" w:uiPriority="61"/>
+    <w:lsdException w:name="Light Grid Accent 3" w:uiPriority="62"/>
+    <w:lsdException w:name="Medium Shading 1 Accent 3" w:uiPriority="63"/>
+    <w:lsdException w:name="Medium Shading 2 Accent 3" w:uiPriority="64"/>
+    <w:lsdException w:name="Medium List 1 Accent 3" w:uiPriority="65"/>
+    <w:lsdException w:name="Medium List 2 Accent 3" w:uiPriority="66"/>
+    <w:lsdException w:name="Medium Grid 1 Accent 3" w:uiPriority="67"/>
+    <w:lsdException w:name="Medium Grid 2 Accent 3" w:uiPriority="68"/>
+    <w:lsdException w:name="Medium Grid 3 Accent 3" w:uiPriority="69"/>
+    <w:lsdException w:name="Dark List Accent 3" w:uiPriority="70"/>
+    <w:lsdException w:name="Colorful Shading Accent 3" w:uiPriority="71"/>
+    <w:lsdException w:name="Colorful List Accent 3" w:uiPriority="72"/>
+    <w:lsdException w:name="Colorful Grid Accent 3" w:uiPriority="73"/>
+    <w:lsdException w:name="Light Shading Accent 4" w:uiPriority="60"/>
+    <w:lsdException w:name="Light List Accent 4" w:uiPriority="61"/>
+    <w:lsdException w:name="Light Grid Accent 4" w:uiPriority="62"/>
+    <w:lsdException w:name="Medium Shading 1 Accent 4" w:uiPriority="63"/>
+    <w:lsdException w:name="Medium Shading 2 Accent 4" w:uiPriority="64"/>
+    <w:lsdException w:name="Medium List 1 Accent 4" w:uiPriority="65"/>
+    <w:lsdException w:name="Medium List 2 Accent 4" w:uiPriority="66"/>
+    <w:lsdException w:name="Medium Grid 1 Accent 4" w:uiPriority="67"/>
+    <w:lsdException w:name="Medium Grid 2 Accent 4" w:uiPriority="68"/>
+    <w:lsdException w:name="Medium Grid 3 Accent 4" w:uiPriority="69"/>
+    <w:lsdException w:name="Dark List Accent 4" w:uiPriority="70"/>
+    <w:lsdException w:name="Colorful Shading Accent 4" w:uiPriority="71"/>
+    <w:lsdException w:name="Colorful List Accent 4" w:uiPriority="72"/>
+    <w:lsdException w:name="Colorful Grid Accent 4" w:uiPriority="73"/>
+    <w:lsdException w:name="Light Shading Accent 5" w:uiPriority="60"/>
+    <w:lsdException w:name="Light List Accent 5" w:uiPriority="61"/>
+    <w:lsdException w:name="Light Grid Accent 5" w:uiPriority="62"/>
+    <w:lsdException w:name="Medium Shading 1 Accent 5" w:uiPriority="63"/>
+    <w:lsdException w:name="Medium Shading 2 Accent 5" w:uiPriority="64"/>
+    <w:lsdException w:name="Medium List 1 Accent 5" w:uiPriority="65"/>
+    <w:lsdException w:name="Medium List 2 Accent 5" w:uiPriority="66"/>
+    <w:lsdException w:name="Medium Grid 1 Accent 5" w:uiPriority="67"/>
+    <w:lsdException w:name="Medium Grid 2 Accent 5" w:uiPriority="68"/>
+    <w:lsdException w:name="Medium Grid 3 Accent 5" w:uiPriority="69"/>
+    <w:lsdException w:name="Dark List Accent 5" w:uiPriority="70"/>
+    <w:lsdException w:name="Colorful Shading Accent 5" w:uiPriority="71"/>
+    <w:lsdException w:name="Colorful List Accent 5" w:uiPriority="72"/>
+    <w:lsdException w:name="Colorful Grid Accent 5" w:uiPriority="73"/>
+    <w:lsdException w:name="Light Shading Accent 6" w:uiPriority="60"/>
+    <w:lsdException w:name="Light List Accent 6" w:uiPriority="61"/>
+    <w:lsdException w:name="Light Grid Accent 6" w:uiPriority="62"/>
+    <w:lsdException w:name="Medium Shading 1 Accent 6" w:uiPriority="63"/>
+    <w:lsdException w:name="Medium Shading 2 Accent 6" w:uiPriority="64"/>
+    <w:lsdException w:name="Medium List 1 Accent 6" w:uiPriority="65"/>
+    <w:lsdException w:name="Medium List 2 Accent 6" w:uiPriority="66"/>
+    <w:lsdException w:name="Medium Grid 1 Accent 6" w:uiPriority="67"/>
+    <w:lsdException w:name="Medium Grid 2 Accent 6" w:uiPriority="68"/>
+    <w:lsdException w:name="Medium Grid 3 Accent 6" w:uiPriority="69"/>
+    <w:lsdException w:name="Dark List Accent 6" w:uiPriority="70"/>
+    <w:lsdException w:name="Colorful Shading Accent 6" w:uiPriority="71"/>
+    <w:lsdException w:name="Colorful List Accent 6" w:uiPriority="72"/>
+    <w:lsdException w:name="Colorful Grid Accent 6" w:uiPriority="73"/>
+    <w:lsdException w:name="Subtle Emphasis" w:uiPriority="19" w:qFormat="1"/>
+    <w:lsdException w:name="Intense Emphasis" w:uiPriority="21" w:qFormat="1"/>
+    <w:lsdException w:name="Subtle Reference" w:uiPriority="31" w:qFormat="1"/>
+    <w:lsdException w:name="Intense Reference" w:uiPriority="32" w:qFormat="1"/>
+    <w:lsdException w:name="Book Title" w:uiPriority="33" w:qFormat="1"/>
+    <w:lsdException w:name="Bibliography" w:semiHidden="1" w:uiPriority="37" w:unhideWhenUsed="1"/>
+    <w:lsdException w:name="TOC Heading" w:semiHidden="1" w:uiPriority="39" w:unhideWhenUsed="1" w:qFormat="1"/>
+    <w:lsdException w:name="Plain Table 1" w:uiPriority="41"/>
+    <w:lsdException w:name="Plain Table 2" w:uiPriority="42"/>
+    <w:lsdException w:name="Plain Table 3" w:uiPriority="43"/>
+    <w:lsdException w:name="Plain Table 4" w:uiPriority="44"/>
+    <w:lsdException w:name="Plain Table 5" w:uiPriority="45"/>
+    <w:lsdException w:name="Grid Table Light" w:uiPriority="40"/>
+    <w:lsdException w:name="Grid Table 1 Light" w:uiPriority="46"/>
+    <w:lsdException w:name="Grid Table 2" w:uiPriority="47"/>
+    <w:lsdException w:name="Grid Table 3" w:uiPriority="48"/>
+    <w:lsdException w:name="Grid Table 4" w:uiPriority="49"/>
+    <w:lsdException w:name="Grid Table 5 Dark" w:uiPriority="50"/>
+    <w:lsdException w:name="Grid Table 6 Colorful" w:uiPriority="51"/>
+    <w:lsdException w:name="Grid Table 7 Colorful" w:uiPriority="52"/>
+    <w:lsdException w:name="Grid Table 1 Light Accent 1" w:uiPriority="46"/>
+    <w:lsdException w:name="Grid Table 2 Accent 1" w:uiPriority="47"/>
+    <w:lsdException w:name="Grid Table 3 Accent 1" w:uiPriority="48"/>
+    <w:lsdException w:name="Grid Table 4 Accent 1" w:uiPriority="49"/>
+    <w:lsdException w:name="Grid Table 5 Dark Accent 1" w:uiPriority="50"/>
+    <w:lsdException w:name="Grid Table 6 Colorful Accent 1" w:uiPriority="51"/>
+    <w:lsdException w:name="Grid Table 7 Colorful Accent 1" w:uiPriority="52"/>
+    <w:lsdException w:name="Grid Table 1 Light Accent 2" w:uiPriority="46"/>
+    <w:lsdException w:name="Grid Table 2 Accent 2" w:uiPriority="47"/>
+    <w:lsdException w:name="Grid Table 3 Accent 2" w:uiPriority="48"/>
+    <w:lsdException w:name="Grid Table 4 Accent 2" w:uiPriority="49"/>
+    <w:lsdException w:name="Grid Table 5 Dark Accent 2" w:uiPriority="50"/>
+    <w:lsdException w:name="Grid Table 6 Colorful Accent 2" w:uiPriority="51"/>
+    <w:lsdException w:name="Grid Table 7 Colorful Accent 2" w:uiPriority="52"/>
+    <w:lsdException w:name="Grid Table 1 Light Accent 3" w:uiPriority="46"/>
+    <w:lsdException w:name="Grid Table 2 Accent 3" w:uiPriority="47"/>
+    <w:lsdException w:name="Grid Table 3 Accent 3" w:uiPriority="48"/>
+    <w:lsdException w:name="Grid Table 4 Accent 3" w:uiPriority="49"/>
+    <w:lsdException w:name="Grid Table 5 Dark Accent 3" w:uiPriority="50"/>
+    <w:lsdException w:name="Grid Table 6 Colorful Accent 3" w:uiPriority="51"/>
+    <w:lsdException w:name="Grid Table 7 Colorful Accent 3" w:uiPriority="52"/>
+    <w:lsdException w:name="Grid Table 1 Light Accent 4" w:uiPriority="46"/>
+    <w:lsdException w:name="Grid Table 2 Accent 4" w:uiPriority="47"/>
+    <w:lsdException w:name="Grid Table 3 Accent 4" w:uiPriority="48"/>
+    <w:lsdException w:name="Grid Table 4 Accent 4" w:uiPriority="49"/>
+    <w:lsdException w:name="Grid Table 5 Dark Accent 4" w:uiPriority="50"/>
+    <w:lsdException w:name="Grid Table 6 Colorful Accent 4" w:uiPriority="51"/>
+    <w:lsdException w:name="Grid Table 7 Colorful Accent 4" w:uiPriority="52"/>
+    <w:lsdException w:name="Grid Table 1 Light Accent 5" w:uiPriority="46"/>
+    <w:lsdException w:name="Grid Table 2 Accent 5" w:uiPriority="47"/>
+    <w:lsdException w:name="Grid Table 3 Accent 5" w:uiPriority="48"/>
+    <w:lsdException w:name="Grid Table 4 Accent 5" w:uiPriority="49"/>
+    <w:lsdException w:name="Grid Table 5 Dark Accent 5" w:uiPriority="50"/>
+    <w:lsdException w:name="Grid Table 6 Colorful Accent 5" w:uiPriority="51"/>
+    <w:lsdException w:name="Grid Table 7 Colorful Accent 5" w:uiPriority="52"/>
+    <w:lsdException w:name="Grid Table 1 Light Accent 6" w:uiPriority="46"/>
+    <w:lsdException w:name="Grid Table 2 Accent 6" w:uiPriority="47"/>
+    <w:lsdException w:name="Grid Table 3 Accent 6" w:uiPriority="48"/>
+    <w:lsdException w:name="Grid Table 4 Accent 6" w:uiPriority="49"/>
+    <w:lsdException w:name="Grid Table 5 Dark Accent 6" w:uiPriority="50"/>
+    <w:lsdException w:name="Grid Table 6 Colorful Accent 6" w:uiPriority="51"/>
+    <w:lsdException w:name="Grid Table 7 Colorful Accent 6" w:uiPriority="52"/>
+    <w:lsdException w:name="List Table 1 Light" w:uiPriority="46"/>
+    <w:lsdException w:name="List Table 2" w:uiPriority="47"/>
+    <w:lsdException w:name="List Table 3" w:uiPriority="48"/>
+    <w:lsdException w:name="List Table 4" w:uiPriority="49"/>
+    <w:lsdException w:name="List Table 5 Dark" w:uiPriority="50"/>
+    <w:lsdException w:name="List Table 6 Colorful" w:uiPriority="51"/>
+    <w:lsdException w:name="List Table 7 Colorful" w:uiPriority="52"/>
+    <w:lsdException w:name="List Table 1 Light Accent 1" w:uiPriority="46"/>
+    <w:lsdException w:name="List Table 2 Accent 1" w:uiPriority="47"/>
+    <w:lsdException w:name="List Table 3 Accent 1" w:uiPriority="48"/>
+    <w:lsdException w:name="List Table 4 Accent 1" w:uiPriority="49"/>
+    <w:lsdException w:name="List Table 5 Dark Accent 1" w:uiPriority="50"/>
+    <w:lsdException w:name="List Table 6 Colorful Accent 1" w:uiPriority="51"/>
+    <w:lsdException w:name="List Table 7 Colorful Accent 1" w:uiPriority="52"/>
+    <w:lsdException w:name="List Table 1 Light Accent 2" w:uiPriority="46"/>
+    <w:lsdException w:name="List Table 2 Accent 2" w:uiPriority="47"/>
+    <w:lsdException w:name="List Table 3 Accent 2" w:uiPriority="48"/>
+    <w:lsdException w:name="List Table 4 Accent 2" w:uiPriority="49"/>
+    <w:lsdException w:name="List Table 5 Dark Accent 2" w:uiPriority="50"/>
+    <w:lsdException w:name="List Table 6 Colorful Accent 2" w:uiPriority="51"/>
+    <w:lsdException w:name="List Table 7 Colorful Accent 2" w:uiPriority="52"/>
+    <w:lsdException w:name="List Table 1 Light Accent 3" w:uiPriority="46"/>
+    <w:lsdException w:name="List Table 2 Accent 3" w:uiPriority="47"/>
+    <w:lsdException w:name="List Table 3 Accent 3" w:uiPriority="48"/>
+    <w:lsdException w:name="List Table 4 Accent 3" w:uiPriority="49"/>
+    <w:lsdException w:name="List Table 5 Dark Accent 3" w:uiPriority="50"/>
+    <w:lsdException w:name="List Table 6 Colorful Accent 3" w:uiPriority="51"/>
+    <w:lsdException w:name="List Table 7 Colorful Accent 3" w:uiPriority="52"/>
+    <w:lsdException w:name="List Table 1 Light Accent 4" w:uiPriority="46"/>
+    <w:lsdException w:name="List Table 2 Accent 4" w:uiPriority="47"/>
+    <w:lsdException w:name="List Table 3 Accent 4" w:uiPriority="48"/>
+    <w:lsdException w:name="List Table 4 Accent 4" w:uiPriority="49"/>
+    <w:lsdException w:name="List Table 5 Dark Accent 4" w:uiPriority="50"/>
+    <w:lsdException w:name="List Table 6 Colorful Accent 4" w:uiPriority="51"/>
+    <w:lsdException w:name="List Table 7 Colorful Accent 4" w:uiPriority="52"/>
+    <w:lsdException w:name="List Table 1 Light Accent 5" w:uiPriority="46"/>
+    <w:lsdException w:name="List Table 2 Accent 5" w:uiPriority="47"/>
+    <w:lsdException w:name="List Table 3 Accent 5" w:uiPriority="48"/>
+    <w:lsdException w:name="List Table 4 Accent 5" w:uiPriority="49"/>
+    <w:lsdException w:name="List Table 5 Dark Accent 5" w:uiPriority="50"/>
+    <w:lsdException w:name="List Table 6 Colorful Accent 5" w:uiPriority="51"/>
+    <w:lsdException w:name="List Table 7 Colorful Accent 5" w:uiPriority="52"/>
+    <w:lsdException w:name="List Table 1 Light Accent 6" w:uiPriority="46"/>
+    <w:lsdException w:name="List Table 2 Accent 6" w:uiPriority="47"/>
+    <w:lsdException w:name="List Table 3 Accent 6" w:uiPriority="48"/>
+    <w:lsdException w:name="List Table 4 Accent 6" w:uiPriority="49"/>
+    <w:lsdException w:name="List Table 5 Dark Accent 6" w:uiPriority="50"/>
+    <w:lsdException w:name="List Table 6 Colorful Accent 6" w:uiPriority="51"/>
+    <w:lsdException w:name="List Table 7 Colorful Accent 6" w:uiPriority="52"/>
+    <w:lsdException w:name="Mention" w:semiHidden="1" w:unhideWhenUsed="1"/>
+    <w:lsdException w:name="Smart Hyperlink" w:semiHidden="1" w:unhideWhenUsed="1"/>
+  </w:latentStyles>
   <w:style w:type="paragraph" w:default="1" w:styleId="Normal">
     <w:name w:val="Normal"/>
-    <w:next w:val="Normal"/>
-    <w:pPr/>
     <w:rPr>
       <w:sz w:val="24"/>
       <w:szCs w:val="24"/>
-      <w:lang w:val="en-US" w:eastAsia="en-US" w:bidi="ar-SA"/>
+      <w:lang w:eastAsia="en-US"/>
     </w:rPr>
   </w:style>
-  <w:style w:type="character" w:default="1" w:styleId="Default Paragraph Font">
+  <w:style w:type="paragraph" w:styleId="Heading2">
+    <w:name w:val="heading 2"/>
+    <w:next w:val="Body"/>
+    <w:pPr>
+      <w:keepNext/>
+      <w:spacing w:before="40" w:line="360" w:lineRule="auto"/>
+      <w:outlineLvl w:val="1"/>
+    </w:pPr>
+    <w:rPr>
+      <w:rFonts w:ascii="Helvetica" w:hAnsi="Helvetica" w:cs="Arial Unicode MS"/>
+      <w:b/>
+      <w:bCs/>
+      <w:color w:val="000000"/>
+      <w:sz w:val="32"/>
+      <w:szCs w:val="32"/>
+    </w:rPr>
+  </w:style>
+  <w:style w:type="paragraph" w:styleId="Heading3">
+    <w:name w:val="heading 3"/>
+    <w:next w:val="Body"/>
+    <w:pPr>
+      <w:keepNext/>
+      <w:spacing w:before="60" w:after="40"/>
+      <w:outlineLvl w:val="2"/>
+    </w:pPr>
+    <w:rPr>
+      <w:rFonts w:ascii="Helvetica Light" w:hAnsi="Helvetica Light" w:cs="Arial Unicode MS"/>
+      <w:color w:val="000000"/>
+      <w:spacing w:val="5"/>
+      <w:sz w:val="28"/>
+      <w:szCs w:val="28"/>
+    </w:rPr>
+  </w:style>
+  <w:style w:type="character" w:default="1" w:styleId="DefaultParagraphFont">
     <w:name w:val="Default Paragraph Font"/>
-    <w:next w:val="Default Paragraph Font"/>
+    <w:uiPriority w:val="1"/>
+    <w:semiHidden/>
+    <w:unhideWhenUsed/>
+  </w:style>
+  <w:style w:type="table" w:default="1" w:styleId="TableNormal">
+    <w:name w:val="Normal Table"/>
+    <w:uiPriority w:val="99"/>
+    <w:semiHidden/>
+    <w:unhideWhenUsed/>
+    <w:tblPr>
+      <w:tblInd w:w="0" w:type="dxa"/>
+      <w:tblCellMar>
+        <w:top w:w="0" w:type="dxa"/>
+        <w:left w:w="108" w:type="dxa"/>
+        <w:bottom w:w="0" w:type="dxa"/>
+        <w:right w:w="108" w:type="dxa"/>
+      </w:tblCellMar>
+    </w:tblPr>
+  </w:style>
+  <w:style w:type="numbering" w:default="1" w:styleId="NoList">
+    <w:name w:val="No List"/>
+    <w:uiPriority w:val="99"/>
+    <w:semiHidden/>
+    <w:unhideWhenUsed/>
   </w:style>
   <w:style w:type="character" w:styleId="Hyperlink">
     <w:name w:val="Hyperlink"/>
@@ -4168,228 +4429,55 @@
       <w:u w:val="single"/>
     </w:rPr>
   </w:style>
-  <w:style w:type="table" w:default="1" w:styleId="Table Normal">
-    <w:name w:val="Table Normal"/>
-    <w:next w:val="Table Normal"/>
-    <w:pPr/>
-    <w:tblPr>
-      <w:tblInd w:w="0" w:type="dxa"/>
-    </w:tblPr>
-    <w:trPr/>
-    <w:tcPr/>
-    <w:tblStylePr w:type="firstRow"/>
-    <w:tblStylePr w:type="lastRow"/>
-    <w:tblStylePr w:type="firstCol"/>
-    <w:tblStylePr w:type="lastCol"/>
-    <w:tblStylePr w:type="band1Vert"/>
-    <w:tblStylePr w:type="band2Vert"/>
-    <w:tblStylePr w:type="band1Horz"/>
-    <w:tblStylePr w:type="band2Horz"/>
-    <w:tblStylePr w:type="neCell"/>
-    <w:tblStylePr w:type="nwCell"/>
-    <w:tblStylePr w:type="seCell"/>
-    <w:tblStylePr w:type="swCell"/>
-  </w:style>
-  <w:style w:type="numbering" w:default="1" w:styleId="No List">
-    <w:name w:val="No List"/>
-    <w:next w:val="No List"/>
-    <w:pPr/>
-  </w:style>
   <w:style w:type="paragraph" w:styleId="Title">
     <w:name w:val="Title"/>
     <w:next w:val="Body"/>
     <w:pPr>
-      <w:keepNext w:val="1"/>
-      <w:keepLines w:val="0"/>
-      <w:pageBreakBefore w:val="0"/>
-      <w:widowControl w:val="1"/>
-      <w:shd w:val="clear" w:color="auto" w:fill="auto"/>
-      <w:suppressAutoHyphens w:val="0"/>
-      <w:bidi w:val="0"/>
-      <w:spacing w:before="0" w:after="0" w:line="240" w:lineRule="auto"/>
-      <w:ind w:left="0" w:right="0" w:firstLine="0"/>
-      <w:jc w:val="left"/>
-      <w:outlineLvl w:val="9"/>
+      <w:keepNext/>
     </w:pPr>
     <w:rPr>
-      <w:rFonts w:ascii="Helvetica" w:cs="Arial Unicode MS" w:hAnsi="Helvetica" w:eastAsia="Arial Unicode MS"/>
-      <w:b w:val="1"/>
-      <w:bCs w:val="1"/>
-      <w:i w:val="0"/>
-      <w:iCs w:val="0"/>
-      <w:caps w:val="0"/>
-      <w:smallCaps w:val="0"/>
-      <w:strike w:val="0"/>
-      <w:dstrike w:val="0"/>
-      <w:outline w:val="0"/>
+      <w:rFonts w:ascii="Helvetica" w:hAnsi="Helvetica" w:cs="Arial Unicode MS"/>
+      <w:b/>
+      <w:bCs/>
       <w:color w:val="000000"/>
-      <w:spacing w:val="0"/>
-      <w:kern w:val="0"/>
-      <w:position w:val="0"/>
       <w:sz w:val="60"/>
       <w:szCs w:val="60"/>
-      <w:u w:val="none"/>
-      <w:vertAlign w:val="baseline"/>
-      <w:lang w:val="en-US"/>
     </w:rPr>
   </w:style>
-  <w:style w:type="paragraph" w:styleId="Body">
+  <w:style w:type="paragraph" w:customStyle="1" w:styleId="Body">
     <w:name w:val="Body"/>
-    <w:next w:val="Body"/>
     <w:pPr>
-      <w:keepNext w:val="0"/>
-      <w:keepLines w:val="0"/>
-      <w:pageBreakBefore w:val="0"/>
-      <w:widowControl w:val="1"/>
-      <w:shd w:val="clear" w:color="auto" w:fill="auto"/>
-      <w:suppressAutoHyphens w:val="0"/>
-      <w:bidi w:val="0"/>
-      <w:spacing w:before="40" w:after="120" w:line="240" w:lineRule="auto"/>
-      <w:ind w:left="0" w:right="0" w:firstLine="0"/>
-      <w:jc w:val="left"/>
-      <w:outlineLvl w:val="9"/>
+      <w:spacing w:before="40" w:after="120"/>
     </w:pPr>
     <w:rPr>
-      <w:rFonts w:ascii="Helvetica" w:cs="Arial Unicode MS" w:hAnsi="Helvetica" w:eastAsia="Arial Unicode MS"/>
-      <w:b w:val="0"/>
-      <w:bCs w:val="0"/>
-      <w:i w:val="0"/>
-      <w:iCs w:val="0"/>
-      <w:caps w:val="0"/>
-      <w:smallCaps w:val="0"/>
-      <w:strike w:val="0"/>
-      <w:dstrike w:val="0"/>
-      <w:outline w:val="0"/>
+      <w:rFonts w:ascii="Helvetica" w:hAnsi="Helvetica" w:cs="Arial Unicode MS"/>
       <w:color w:val="000000"/>
-      <w:spacing w:val="0"/>
-      <w:kern w:val="0"/>
-      <w:position w:val="0"/>
       <w:sz w:val="22"/>
       <w:szCs w:val="22"/>
-      <w:u w:val="none"/>
-      <w:vertAlign w:val="baseline"/>
-      <w:lang w:val="en-US"/>
     </w:rPr>
   </w:style>
-  <w:style w:type="paragraph" w:styleId="Heading">
+  <w:style w:type="paragraph" w:customStyle="1" w:styleId="Heading">
     <w:name w:val="Heading"/>
     <w:next w:val="Body"/>
     <w:pPr>
-      <w:keepNext w:val="1"/>
-      <w:keepLines w:val="0"/>
-      <w:pageBreakBefore w:val="0"/>
-      <w:widowControl w:val="1"/>
-      <w:shd w:val="clear" w:color="auto" w:fill="auto"/>
-      <w:suppressAutoHyphens w:val="0"/>
-      <w:bidi w:val="0"/>
-      <w:spacing w:before="40" w:after="0" w:line="360" w:lineRule="auto"/>
-      <w:ind w:left="0" w:right="0" w:firstLine="0"/>
-      <w:jc w:val="left"/>
+      <w:keepNext/>
+      <w:spacing w:before="40" w:line="360" w:lineRule="auto"/>
       <w:outlineLvl w:val="0"/>
     </w:pPr>
     <w:rPr>
-      <w:rFonts w:ascii="Helvetica" w:cs="Arial Unicode MS" w:hAnsi="Helvetica" w:eastAsia="Arial Unicode MS"/>
-      <w:b w:val="1"/>
-      <w:bCs w:val="1"/>
-      <w:i w:val="0"/>
-      <w:iCs w:val="0"/>
-      <w:caps w:val="0"/>
-      <w:smallCaps w:val="0"/>
-      <w:strike w:val="0"/>
-      <w:dstrike w:val="0"/>
-      <w:outline w:val="0"/>
+      <w:rFonts w:ascii="Helvetica" w:hAnsi="Helvetica" w:cs="Arial Unicode MS"/>
+      <w:b/>
+      <w:bCs/>
       <w:color w:val="000000"/>
-      <w:spacing w:val="0"/>
-      <w:kern w:val="0"/>
-      <w:position w:val="0"/>
       <w:sz w:val="36"/>
       <w:szCs w:val="36"/>
-      <w:u w:val="none"/>
-      <w:vertAlign w:val="baseline"/>
-      <w:lang w:val="en-US"/>
-    </w:rPr>
-  </w:style>
-  <w:style w:type="paragraph" w:styleId="Heading 2">
-    <w:name w:val="Heading 2"/>
-    <w:next w:val="Body"/>
-    <w:pPr>
-      <w:keepNext w:val="1"/>
-      <w:keepLines w:val="0"/>
-      <w:pageBreakBefore w:val="0"/>
-      <w:widowControl w:val="1"/>
-      <w:shd w:val="clear" w:color="auto" w:fill="auto"/>
-      <w:suppressAutoHyphens w:val="0"/>
-      <w:bidi w:val="0"/>
-      <w:spacing w:before="40" w:after="0" w:line="360" w:lineRule="auto"/>
-      <w:ind w:left="0" w:right="0" w:firstLine="0"/>
-      <w:jc w:val="left"/>
-      <w:outlineLvl w:val="1"/>
-    </w:pPr>
-    <w:rPr>
-      <w:rFonts w:ascii="Helvetica" w:cs="Arial Unicode MS" w:hAnsi="Helvetica" w:eastAsia="Arial Unicode MS"/>
-      <w:b w:val="1"/>
-      <w:bCs w:val="1"/>
-      <w:i w:val="0"/>
-      <w:iCs w:val="0"/>
-      <w:caps w:val="0"/>
-      <w:smallCaps w:val="0"/>
-      <w:strike w:val="0"/>
-      <w:dstrike w:val="0"/>
-      <w:outline w:val="0"/>
-      <w:color w:val="000000"/>
-      <w:spacing w:val="0"/>
-      <w:kern w:val="0"/>
-      <w:position w:val="0"/>
-      <w:sz w:val="32"/>
-      <w:szCs w:val="32"/>
-      <w:u w:val="none"/>
-      <w:vertAlign w:val="baseline"/>
-      <w:lang w:val="en-US"/>
-    </w:rPr>
-  </w:style>
-  <w:style w:type="paragraph" w:styleId="Heading 3">
-    <w:name w:val="Heading 3"/>
-    <w:next w:val="Body"/>
-    <w:pPr>
-      <w:keepNext w:val="1"/>
-      <w:keepLines w:val="0"/>
-      <w:pageBreakBefore w:val="0"/>
-      <w:widowControl w:val="1"/>
-      <w:shd w:val="clear" w:color="auto" w:fill="auto"/>
-      <w:suppressAutoHyphens w:val="0"/>
-      <w:bidi w:val="0"/>
-      <w:spacing w:before="60" w:after="40" w:line="240" w:lineRule="auto"/>
-      <w:ind w:left="0" w:right="0" w:firstLine="0"/>
-      <w:jc w:val="left"/>
-      <w:outlineLvl w:val="2"/>
-    </w:pPr>
-    <w:rPr>
-      <w:rFonts w:ascii="Helvetica Light" w:cs="Arial Unicode MS" w:hAnsi="Helvetica Light" w:eastAsia="Arial Unicode MS"/>
-      <w:b w:val="0"/>
-      <w:bCs w:val="0"/>
-      <w:i w:val="0"/>
-      <w:iCs w:val="0"/>
-      <w:caps w:val="0"/>
-      <w:smallCaps w:val="0"/>
-      <w:strike w:val="0"/>
-      <w:dstrike w:val="0"/>
-      <w:outline w:val="0"/>
-      <w:color w:val="000000"/>
-      <w:spacing w:val="5"/>
-      <w:kern w:val="0"/>
-      <w:position w:val="0"/>
-      <w:sz w:val="28"/>
-      <w:szCs w:val="28"/>
-      <w:u w:val="none"/>
-      <w:vertAlign w:val="baseline"/>
-      <w:lang w:val="en-US"/>
     </w:rPr>
   </w:style>
 </w:styles>
 </file>
 
 <file path=word/theme/theme1.xml><?xml version="1.0" encoding="utf-8"?>
-<a:theme xmlns:a="http://schemas.openxmlformats.org/drawingml/2006/main" xmlns:r="http://schemas.openxmlformats.org/officeDocument/2006/relationships" name="Blank">
+<a:theme xmlns:a="http://schemas.openxmlformats.org/drawingml/2006/main" name="Blank">
   <a:themeElements>
     <a:clrScheme name="Blank">
       <a:dk1>
@@ -4515,7 +4603,7 @@
       <a:effectStyleLst>
         <a:effectStyle>
           <a:effectLst>
-            <a:outerShdw sx="100000" sy="100000" kx="0" ky="0" algn="b" rotWithShape="0" blurRad="38100" dist="25400" dir="5400000">
+            <a:outerShdw blurRad="38100" dist="25400" dir="5400000" rotWithShape="0">
               <a:srgbClr val="000000">
                 <a:alpha val="50000"/>
               </a:srgbClr>
@@ -4524,7 +4612,7 @@
         </a:effectStyle>
         <a:effectStyle>
           <a:effectLst>
-            <a:outerShdw sx="100000" sy="100000" kx="0" ky="0" algn="b" rotWithShape="0" blurRad="38100" dist="25400" dir="5400000">
+            <a:outerShdw blurRad="38100" dist="25400" dir="5400000" rotWithShape="0">
               <a:srgbClr val="000000">
                 <a:alpha val="50000"/>
               </a:srgbClr>
@@ -4533,7 +4621,7 @@
         </a:effectStyle>
         <a:effectStyle>
           <a:effectLst>
-            <a:outerShdw sx="100000" sy="100000" kx="0" ky="0" algn="b" rotWithShape="0" blurRad="38100" dist="25400" dir="5400000">
+            <a:outerShdw blurRad="38100" dist="25400" dir="5400000" rotWithShape="0">
               <a:srgbClr val="000000">
                 <a:alpha val="50000"/>
               </a:srgbClr>
@@ -4597,8 +4685,8 @@
     <a:spDef>
       <a:spPr>
         <a:blipFill rotWithShape="1">
-          <a:blip r:embed="rId1"/>
-          <a:srcRect l="0" t="0" r="0" b="0"/>
+          <a:blip xmlns:r="http://schemas.openxmlformats.org/officeDocument/2006/relationships" r:embed="rId1"/>
+          <a:srcRect/>
           <a:tile tx="0" ty="0" sx="100000" sy="100000" flip="none" algn="tl"/>
         </a:blipFill>
         <a:ln w="12700" cap="flat">
@@ -4606,7 +4694,7 @@
           <a:miter lim="400000"/>
         </a:ln>
         <a:effectLst>
-          <a:outerShdw sx="100000" sy="100000" kx="0" ky="0" algn="b" rotWithShape="0" blurRad="38100" dist="25400" dir="5400000">
+          <a:outerShdw blurRad="38100" dist="25400" dir="5400000" rotWithShape="0">
             <a:srgbClr val="000000">
               <a:alpha val="50000"/>
             </a:srgbClr>
@@ -4614,7 +4702,7 @@
         </a:effectLst>
         <a:sp3d/>
       </a:spPr>
-      <a:bodyPr rot="0" spcFirstLastPara="1" vertOverflow="overflow" horzOverflow="overflow" vert="horz" wrap="square" lIns="50800" tIns="50800" rIns="50800" bIns="50800" numCol="1" spcCol="38100" rtlCol="0" anchor="ctr" upright="0">
+      <a:bodyPr rot="0" spcFirstLastPara="1" vertOverflow="overflow" horzOverflow="overflow" vert="horz" wrap="square" lIns="50800" tIns="50800" rIns="50800" bIns="50800" numCol="1" spcCol="38100" rtlCol="0" anchor="ctr">
         <a:spAutoFit/>
       </a:bodyPr>
       <a:lstStyle>
@@ -4633,7 +4721,7 @@
           <a:buFontTx/>
           <a:buNone/>
           <a:tabLst/>
-          <a:defRPr b="0" baseline="0" cap="none" i="0" spc="0" strike="noStrike" sz="1200" u="none" kumimoji="0" normalizeH="0">
+          <a:defRPr kumimoji="0" sz="1200" b="0" i="0" u="none" strike="noStrike" cap="none" spc="0" normalizeH="0" baseline="0">
             <a:ln>
               <a:noFill/>
             </a:ln>
@@ -4641,7 +4729,7 @@
               <a:srgbClr val="FFFFFF"/>
             </a:solidFill>
             <a:effectLst>
-              <a:outerShdw sx="100000" sy="100000" kx="0" ky="0" algn="b" rotWithShape="0" blurRad="25400" dist="23998" dir="2700000">
+              <a:outerShdw blurRad="25400" dist="23998" dir="2700000" rotWithShape="0">
                 <a:srgbClr val="000000">
                   <a:alpha val="31034"/>
                 </a:srgbClr>
@@ -4669,7 +4757,7 @@
           <a:buFontTx/>
           <a:buNone/>
           <a:tabLst/>
-          <a:defRPr b="0" baseline="0" cap="none" i="0" spc="0" strike="noStrike" sz="1800" u="none" kumimoji="0" normalizeH="0">
+          <a:defRPr kumimoji="0" sz="1800" b="0" i="0" u="none" strike="noStrike" cap="none" spc="0" normalizeH="0" baseline="0">
             <a:ln>
               <a:noFill/>
             </a:ln>
@@ -4695,7 +4783,7 @@
           <a:buFontTx/>
           <a:buNone/>
           <a:tabLst/>
-          <a:defRPr b="0" baseline="0" cap="none" i="0" spc="0" strike="noStrike" sz="1800" u="none" kumimoji="0" normalizeH="0">
+          <a:defRPr kumimoji="0" sz="1800" b="0" i="0" u="none" strike="noStrike" cap="none" spc="0" normalizeH="0" baseline="0">
             <a:ln>
               <a:noFill/>
             </a:ln>
@@ -4721,7 +4809,7 @@
           <a:buFontTx/>
           <a:buNone/>
           <a:tabLst/>
-          <a:defRPr b="0" baseline="0" cap="none" i="0" spc="0" strike="noStrike" sz="1800" u="none" kumimoji="0" normalizeH="0">
+          <a:defRPr kumimoji="0" sz="1800" b="0" i="0" u="none" strike="noStrike" cap="none" spc="0" normalizeH="0" baseline="0">
             <a:ln>
               <a:noFill/>
             </a:ln>
@@ -4747,7 +4835,7 @@
           <a:buFontTx/>
           <a:buNone/>
           <a:tabLst/>
-          <a:defRPr b="0" baseline="0" cap="none" i="0" spc="0" strike="noStrike" sz="1800" u="none" kumimoji="0" normalizeH="0">
+          <a:defRPr kumimoji="0" sz="1800" b="0" i="0" u="none" strike="noStrike" cap="none" spc="0" normalizeH="0" baseline="0">
             <a:ln>
               <a:noFill/>
             </a:ln>
@@ -4773,7 +4861,7 @@
           <a:buFontTx/>
           <a:buNone/>
           <a:tabLst/>
-          <a:defRPr b="0" baseline="0" cap="none" i="0" spc="0" strike="noStrike" sz="1800" u="none" kumimoji="0" normalizeH="0">
+          <a:defRPr kumimoji="0" sz="1800" b="0" i="0" u="none" strike="noStrike" cap="none" spc="0" normalizeH="0" baseline="0">
             <a:ln>
               <a:noFill/>
             </a:ln>
@@ -4799,7 +4887,7 @@
           <a:buFontTx/>
           <a:buNone/>
           <a:tabLst/>
-          <a:defRPr b="0" baseline="0" cap="none" i="0" spc="0" strike="noStrike" sz="1800" u="none" kumimoji="0" normalizeH="0">
+          <a:defRPr kumimoji="0" sz="1800" b="0" i="0" u="none" strike="noStrike" cap="none" spc="0" normalizeH="0" baseline="0">
             <a:ln>
               <a:noFill/>
             </a:ln>
@@ -4825,7 +4913,7 @@
           <a:buFontTx/>
           <a:buNone/>
           <a:tabLst/>
-          <a:defRPr b="0" baseline="0" cap="none" i="0" spc="0" strike="noStrike" sz="1800" u="none" kumimoji="0" normalizeH="0">
+          <a:defRPr kumimoji="0" sz="1800" b="0" i="0" u="none" strike="noStrike" cap="none" spc="0" normalizeH="0" baseline="0">
             <a:ln>
               <a:noFill/>
             </a:ln>
@@ -4851,7 +4939,7 @@
           <a:buFontTx/>
           <a:buNone/>
           <a:tabLst/>
-          <a:defRPr b="0" baseline="0" cap="none" i="0" spc="0" strike="noStrike" sz="1800" u="none" kumimoji="0" normalizeH="0">
+          <a:defRPr kumimoji="0" sz="1800" b="0" i="0" u="none" strike="noStrike" cap="none" spc="0" normalizeH="0" baseline="0">
             <a:ln>
               <a:noFill/>
             </a:ln>
@@ -4877,7 +4965,7 @@
           <a:buFontTx/>
           <a:buNone/>
           <a:tabLst/>
-          <a:defRPr b="0" baseline="0" cap="none" i="0" spc="0" strike="noStrike" sz="1800" u="none" kumimoji="0" normalizeH="0">
+          <a:defRPr kumimoji="0" sz="1800" b="0" i="0" u="none" strike="noStrike" cap="none" spc="0" normalizeH="0" baseline="0">
             <a:ln>
               <a:noFill/>
             </a:ln>
@@ -4890,9 +4978,15 @@
         </a:lvl9pPr>
       </a:lstStyle>
       <a:style>
-        <a:lnRef idx="0"/>
-        <a:fillRef idx="0"/>
-        <a:effectRef idx="0"/>
+        <a:lnRef idx="0">
+          <a:scrgbClr r="0" g="0" b="0"/>
+        </a:lnRef>
+        <a:fillRef idx="0">
+          <a:scrgbClr r="0" g="0" b="0"/>
+        </a:fillRef>
+        <a:effectRef idx="0">
+          <a:scrgbClr r="0" g="0" b="0"/>
+        </a:effectRef>
         <a:fontRef idx="none"/>
       </a:style>
     </a:spDef>
@@ -4909,7 +5003,7 @@
         <a:effectLst/>
         <a:sp3d/>
       </a:spPr>
-      <a:bodyPr rot="0" spcFirstLastPara="1" vertOverflow="overflow" horzOverflow="overflow" vert="horz" wrap="square" lIns="91439" tIns="45719" rIns="91439" bIns="45719" numCol="1" spcCol="38100" rtlCol="0" anchor="t" upright="0">
+      <a:bodyPr rot="0" spcFirstLastPara="1" vertOverflow="overflow" horzOverflow="overflow" vert="horz" wrap="square" lIns="91439" tIns="45719" rIns="91439" bIns="45719" numCol="1" spcCol="38100" rtlCol="0" anchor="t">
         <a:noAutofit/>
       </a:bodyPr>
       <a:lstStyle>
@@ -4928,7 +5022,7 @@
           <a:buFontTx/>
           <a:buNone/>
           <a:tabLst/>
-          <a:defRPr b="0" baseline="0" cap="none" i="0" spc="0" strike="noStrike" sz="1800" u="none" kumimoji="0" normalizeH="0">
+          <a:defRPr kumimoji="0" sz="1800" b="0" i="0" u="none" strike="noStrike" cap="none" spc="0" normalizeH="0" baseline="0">
             <a:ln>
               <a:noFill/>
             </a:ln>
@@ -4954,7 +5048,7 @@
           <a:buFontTx/>
           <a:buNone/>
           <a:tabLst/>
-          <a:defRPr b="0" baseline="0" cap="none" i="0" spc="0" strike="noStrike" sz="1800" u="none" kumimoji="0" normalizeH="0">
+          <a:defRPr kumimoji="0" sz="1800" b="0" i="0" u="none" strike="noStrike" cap="none" spc="0" normalizeH="0" baseline="0">
             <a:ln>
               <a:noFill/>
             </a:ln>
@@ -4980,7 +5074,7 @@
           <a:buFontTx/>
           <a:buNone/>
           <a:tabLst/>
-          <a:defRPr b="0" baseline="0" cap="none" i="0" spc="0" strike="noStrike" sz="1800" u="none" kumimoji="0" normalizeH="0">
+          <a:defRPr kumimoji="0" sz="1800" b="0" i="0" u="none" strike="noStrike" cap="none" spc="0" normalizeH="0" baseline="0">
             <a:ln>
               <a:noFill/>
             </a:ln>
@@ -5006,7 +5100,7 @@
           <a:buFontTx/>
           <a:buNone/>
           <a:tabLst/>
-          <a:defRPr b="0" baseline="0" cap="none" i="0" spc="0" strike="noStrike" sz="1800" u="none" kumimoji="0" normalizeH="0">
+          <a:defRPr kumimoji="0" sz="1800" b="0" i="0" u="none" strike="noStrike" cap="none" spc="0" normalizeH="0" baseline="0">
             <a:ln>
               <a:noFill/>
             </a:ln>
@@ -5032,7 +5126,7 @@
           <a:buFontTx/>
           <a:buNone/>
           <a:tabLst/>
-          <a:defRPr b="0" baseline="0" cap="none" i="0" spc="0" strike="noStrike" sz="1800" u="none" kumimoji="0" normalizeH="0">
+          <a:defRPr kumimoji="0" sz="1800" b="0" i="0" u="none" strike="noStrike" cap="none" spc="0" normalizeH="0" baseline="0">
             <a:ln>
               <a:noFill/>
             </a:ln>
@@ -5058,7 +5152,7 @@
           <a:buFontTx/>
           <a:buNone/>
           <a:tabLst/>
-          <a:defRPr b="0" baseline="0" cap="none" i="0" spc="0" strike="noStrike" sz="1800" u="none" kumimoji="0" normalizeH="0">
+          <a:defRPr kumimoji="0" sz="1800" b="0" i="0" u="none" strike="noStrike" cap="none" spc="0" normalizeH="0" baseline="0">
             <a:ln>
               <a:noFill/>
             </a:ln>
@@ -5084,7 +5178,7 @@
           <a:buFontTx/>
           <a:buNone/>
           <a:tabLst/>
-          <a:defRPr b="0" baseline="0" cap="none" i="0" spc="0" strike="noStrike" sz="1800" u="none" kumimoji="0" normalizeH="0">
+          <a:defRPr kumimoji="0" sz="1800" b="0" i="0" u="none" strike="noStrike" cap="none" spc="0" normalizeH="0" baseline="0">
             <a:ln>
               <a:noFill/>
             </a:ln>
@@ -5110,7 +5204,7 @@
           <a:buFontTx/>
           <a:buNone/>
           <a:tabLst/>
-          <a:defRPr b="0" baseline="0" cap="none" i="0" spc="0" strike="noStrike" sz="1800" u="none" kumimoji="0" normalizeH="0">
+          <a:defRPr kumimoji="0" sz="1800" b="0" i="0" u="none" strike="noStrike" cap="none" spc="0" normalizeH="0" baseline="0">
             <a:ln>
               <a:noFill/>
             </a:ln>
@@ -5136,7 +5230,7 @@
           <a:buFontTx/>
           <a:buNone/>
           <a:tabLst/>
-          <a:defRPr b="0" baseline="0" cap="none" i="0" spc="0" strike="noStrike" sz="1800" u="none" kumimoji="0" normalizeH="0">
+          <a:defRPr kumimoji="0" sz="1800" b="0" i="0" u="none" strike="noStrike" cap="none" spc="0" normalizeH="0" baseline="0">
             <a:ln>
               <a:noFill/>
             </a:ln>
@@ -5162,7 +5256,7 @@
           <a:buFontTx/>
           <a:buNone/>
           <a:tabLst/>
-          <a:defRPr b="0" baseline="0" cap="none" i="0" spc="0" strike="noStrike" sz="1800" u="none" kumimoji="0" normalizeH="0">
+          <a:defRPr kumimoji="0" sz="1800" b="0" i="0" u="none" strike="noStrike" cap="none" spc="0" normalizeH="0" baseline="0">
             <a:ln>
               <a:noFill/>
             </a:ln>
@@ -5175,9 +5269,15 @@
         </a:lvl9pPr>
       </a:lstStyle>
       <a:style>
-        <a:lnRef idx="0"/>
-        <a:fillRef idx="0"/>
-        <a:effectRef idx="0"/>
+        <a:lnRef idx="0">
+          <a:scrgbClr r="0" g="0" b="0"/>
+        </a:lnRef>
+        <a:fillRef idx="0">
+          <a:scrgbClr r="0" g="0" b="0"/>
+        </a:fillRef>
+        <a:effectRef idx="0">
+          <a:scrgbClr r="0" g="0" b="0"/>
+        </a:effectRef>
         <a:fontRef idx="none"/>
       </a:style>
     </a:lnDef>
@@ -5191,7 +5291,7 @@
         <a:effectLst/>
         <a:sp3d/>
       </a:spPr>
-      <a:bodyPr rot="0" spcFirstLastPara="1" vertOverflow="overflow" horzOverflow="overflow" vert="horz" wrap="square" lIns="50800" tIns="50800" rIns="50800" bIns="50800" numCol="1" spcCol="38100" rtlCol="0" anchor="t" upright="0">
+      <a:bodyPr rot="0" spcFirstLastPara="1" vertOverflow="overflow" horzOverflow="overflow" vert="horz" wrap="square" lIns="50800" tIns="50800" rIns="50800" bIns="50800" numCol="1" spcCol="38100" rtlCol="0" anchor="t">
         <a:spAutoFit/>
       </a:bodyPr>
       <a:lstStyle>
@@ -5210,7 +5310,7 @@
           <a:buFontTx/>
           <a:buNone/>
           <a:tabLst/>
-          <a:defRPr b="0" baseline="0" cap="none" i="0" spc="0" strike="noStrike" sz="1100" u="none" kumimoji="0" normalizeH="0">
+          <a:defRPr kumimoji="0" sz="1100" b="0" i="0" u="none" strike="noStrike" cap="none" spc="0" normalizeH="0" baseline="0">
             <a:ln>
               <a:noFill/>
             </a:ln>
@@ -5240,7 +5340,7 @@
           <a:buFontTx/>
           <a:buNone/>
           <a:tabLst/>
-          <a:defRPr b="0" baseline="0" cap="none" i="0" spc="0" strike="noStrike" sz="1800" u="none" kumimoji="0" normalizeH="0">
+          <a:defRPr kumimoji="0" sz="1800" b="0" i="0" u="none" strike="noStrike" cap="none" spc="0" normalizeH="0" baseline="0">
             <a:ln>
               <a:noFill/>
             </a:ln>
@@ -5266,7 +5366,7 @@
           <a:buFontTx/>
           <a:buNone/>
           <a:tabLst/>
-          <a:defRPr b="0" baseline="0" cap="none" i="0" spc="0" strike="noStrike" sz="1800" u="none" kumimoji="0" normalizeH="0">
+          <a:defRPr kumimoji="0" sz="1800" b="0" i="0" u="none" strike="noStrike" cap="none" spc="0" normalizeH="0" baseline="0">
             <a:ln>
               <a:noFill/>
             </a:ln>
@@ -5292,7 +5392,7 @@
           <a:buFontTx/>
           <a:buNone/>
           <a:tabLst/>
-          <a:defRPr b="0" baseline="0" cap="none" i="0" spc="0" strike="noStrike" sz="1800" u="none" kumimoji="0" normalizeH="0">
+          <a:defRPr kumimoji="0" sz="1800" b="0" i="0" u="none" strike="noStrike" cap="none" spc="0" normalizeH="0" baseline="0">
             <a:ln>
               <a:noFill/>
             </a:ln>
@@ -5318,7 +5418,7 @@
           <a:buFontTx/>
           <a:buNone/>
           <a:tabLst/>
-          <a:defRPr b="0" baseline="0" cap="none" i="0" spc="0" strike="noStrike" sz="1800" u="none" kumimoji="0" normalizeH="0">
+          <a:defRPr kumimoji="0" sz="1800" b="0" i="0" u="none" strike="noStrike" cap="none" spc="0" normalizeH="0" baseline="0">
             <a:ln>
               <a:noFill/>
             </a:ln>
@@ -5344,7 +5444,7 @@
           <a:buFontTx/>
           <a:buNone/>
           <a:tabLst/>
-          <a:defRPr b="0" baseline="0" cap="none" i="0" spc="0" strike="noStrike" sz="1800" u="none" kumimoji="0" normalizeH="0">
+          <a:defRPr kumimoji="0" sz="1800" b="0" i="0" u="none" strike="noStrike" cap="none" spc="0" normalizeH="0" baseline="0">
             <a:ln>
               <a:noFill/>
             </a:ln>
@@ -5370,7 +5470,7 @@
           <a:buFontTx/>
           <a:buNone/>
           <a:tabLst/>
-          <a:defRPr b="0" baseline="0" cap="none" i="0" spc="0" strike="noStrike" sz="1800" u="none" kumimoji="0" normalizeH="0">
+          <a:defRPr kumimoji="0" sz="1800" b="0" i="0" u="none" strike="noStrike" cap="none" spc="0" normalizeH="0" baseline="0">
             <a:ln>
               <a:noFill/>
             </a:ln>
@@ -5396,7 +5496,7 @@
           <a:buFontTx/>
           <a:buNone/>
           <a:tabLst/>
-          <a:defRPr b="0" baseline="0" cap="none" i="0" spc="0" strike="noStrike" sz="1800" u="none" kumimoji="0" normalizeH="0">
+          <a:defRPr kumimoji="0" sz="1800" b="0" i="0" u="none" strike="noStrike" cap="none" spc="0" normalizeH="0" baseline="0">
             <a:ln>
               <a:noFill/>
             </a:ln>
@@ -5422,7 +5522,7 @@
           <a:buFontTx/>
           <a:buNone/>
           <a:tabLst/>
-          <a:defRPr b="0" baseline="0" cap="none" i="0" spc="0" strike="noStrike" sz="1800" u="none" kumimoji="0" normalizeH="0">
+          <a:defRPr kumimoji="0" sz="1800" b="0" i="0" u="none" strike="noStrike" cap="none" spc="0" normalizeH="0" baseline="0">
             <a:ln>
               <a:noFill/>
             </a:ln>
@@ -5448,7 +5548,7 @@
           <a:buFontTx/>
           <a:buNone/>
           <a:tabLst/>
-          <a:defRPr b="0" baseline="0" cap="none" i="0" spc="0" strike="noStrike" sz="1800" u="none" kumimoji="0" normalizeH="0">
+          <a:defRPr kumimoji="0" sz="1800" b="0" i="0" u="none" strike="noStrike" cap="none" spc="0" normalizeH="0" baseline="0">
             <a:ln>
               <a:noFill/>
             </a:ln>
@@ -5461,12 +5561,19 @@
         </a:lvl9pPr>
       </a:lstStyle>
       <a:style>
-        <a:lnRef idx="0"/>
-        <a:fillRef idx="0"/>
-        <a:effectRef idx="0"/>
+        <a:lnRef idx="0">
+          <a:scrgbClr r="0" g="0" b="0"/>
+        </a:lnRef>
+        <a:fillRef idx="0">
+          <a:scrgbClr r="0" g="0" b="0"/>
+        </a:fillRef>
+        <a:effectRef idx="0">
+          <a:scrgbClr r="0" g="0" b="0"/>
+        </a:effectRef>
         <a:fontRef idx="none"/>
       </a:style>
     </a:txDef>
   </a:objectDefaults>
+  <a:extraClrSchemeLst/>
 </a:theme>
 </file>
</xml_diff>